<commit_message>
add accuracy of zscore
</commit_message>
<xml_diff>
--- a/document/داکیومنت پروژه.docx
+++ b/document/داکیومنت پروژه.docx
@@ -635,7 +635,16 @@
           <w:rtl/>
           <w:lang w:bidi="fa-IR"/>
         </w:rPr>
-        <w:t>......................................................................................................................40</w:t>
+        <w:t>......................................................................................................................</w:t>
+      </w:r>
+      <w:r>
+        <w:rPr>
+          <w:rFonts w:cs="B Lotus"/>
+          <w:sz w:val="28"/>
+          <w:szCs w:val="28"/>
+          <w:lang w:bidi="fa-IR"/>
+        </w:rPr>
+        <w:t>42</w:t>
       </w:r>
     </w:p>
     <w:p>
@@ -1779,7 +1788,7 @@
         </w:rPr>
         <w:lastRenderedPageBreak/>
         <w:drawing>
-          <wp:inline distT="0" distB="0" distL="0" distR="0" wp14:anchorId="787DBAD0" wp14:editId="3F1D63C7">
+          <wp:inline distT="0" distB="0" distL="0" distR="0" wp14:anchorId="787DBAD0" wp14:editId="6E0CDB7A">
             <wp:extent cx="5943600" cy="609600"/>
             <wp:effectExtent l="0" t="0" r="0" b="0"/>
             <wp:docPr id="1" name="Picture 1"/>
@@ -1910,7 +1919,7 @@
           <w:lang w:bidi="fa-IR"/>
         </w:rPr>
         <w:drawing>
-          <wp:inline distT="0" distB="0" distL="0" distR="0" wp14:anchorId="2AC27C31" wp14:editId="3EE3AAD4">
+          <wp:inline distT="0" distB="0" distL="0" distR="0" wp14:anchorId="2AC27C31" wp14:editId="069A71D0">
             <wp:extent cx="5937885" cy="2808605"/>
             <wp:effectExtent l="0" t="0" r="5715" b="0"/>
             <wp:docPr id="2" name="Picture 2"/>
@@ -2001,7 +2010,7 @@
           <w:lang w:bidi="fa-IR"/>
         </w:rPr>
         <w:drawing>
-          <wp:inline distT="0" distB="0" distL="0" distR="0" wp14:anchorId="185A83CB" wp14:editId="489CB54A">
+          <wp:inline distT="0" distB="0" distL="0" distR="0" wp14:anchorId="185A83CB" wp14:editId="41521FCA">
             <wp:extent cx="5932805" cy="696595"/>
             <wp:effectExtent l="0" t="0" r="0" b="8255"/>
             <wp:docPr id="3" name="Picture 3"/>
@@ -2203,7 +2212,7 @@
           <w:lang w:bidi="fa-IR"/>
         </w:rPr>
         <w:drawing>
-          <wp:inline distT="0" distB="0" distL="0" distR="0" wp14:anchorId="6BC93EFF" wp14:editId="49FB4BEE">
+          <wp:inline distT="0" distB="0" distL="0" distR="0" wp14:anchorId="6BC93EFF" wp14:editId="75DD2E9C">
             <wp:extent cx="5932805" cy="3080385"/>
             <wp:effectExtent l="0" t="0" r="0" b="5715"/>
             <wp:docPr id="5" name="Picture 5"/>
@@ -2351,7 +2360,7 @@
           <w:lang w:bidi="fa-IR"/>
         </w:rPr>
         <w:drawing>
-          <wp:inline distT="0" distB="0" distL="0" distR="0" wp14:anchorId="0C627821" wp14:editId="4720A233">
+          <wp:inline distT="0" distB="0" distL="0" distR="0" wp14:anchorId="0C627821" wp14:editId="47F0A455">
             <wp:extent cx="5937885" cy="2046605"/>
             <wp:effectExtent l="0" t="0" r="5715" b="0"/>
             <wp:docPr id="6" name="Picture 6"/>
@@ -4887,7 +4896,7 @@
         </w:rPr>
         <w:lastRenderedPageBreak/>
         <w:drawing>
-          <wp:inline distT="0" distB="0" distL="0" distR="0" wp14:anchorId="444A138A" wp14:editId="5B6B86D6">
+          <wp:inline distT="0" distB="0" distL="0" distR="0" wp14:anchorId="444A138A" wp14:editId="0BEE16E2">
             <wp:extent cx="5936615" cy="1351280"/>
             <wp:effectExtent l="0" t="0" r="6985" b="1270"/>
             <wp:docPr id="7" name="Picture 7"/>
@@ -4966,7 +4975,7 @@
           <w:lang w:bidi="fa-IR"/>
         </w:rPr>
         <w:drawing>
-          <wp:inline distT="0" distB="0" distL="0" distR="0" wp14:anchorId="6C634F13" wp14:editId="53C58426">
+          <wp:inline distT="0" distB="0" distL="0" distR="0" wp14:anchorId="6C634F13" wp14:editId="624854E7">
             <wp:extent cx="5936615" cy="1036955"/>
             <wp:effectExtent l="0" t="0" r="6985" b="0"/>
             <wp:docPr id="9" name="Picture 9"/>
@@ -5183,7 +5192,7 @@
           <w:lang w:bidi="fa-IR"/>
         </w:rPr>
         <w:drawing>
-          <wp:inline distT="0" distB="0" distL="0" distR="0" wp14:anchorId="2346DCBC" wp14:editId="28C61FFA">
+          <wp:inline distT="0" distB="0" distL="0" distR="0" wp14:anchorId="2346DCBC" wp14:editId="1063DE00">
             <wp:extent cx="5936615" cy="3889375"/>
             <wp:effectExtent l="0" t="0" r="6985" b="0"/>
             <wp:docPr id="10" name="Picture 10"/>
@@ -7609,7 +7618,7 @@
           <w:lang w:bidi="fa-IR"/>
         </w:rPr>
         <w:drawing>
-          <wp:inline distT="0" distB="0" distL="0" distR="0" wp14:anchorId="10DC9878" wp14:editId="1B911B04">
+          <wp:inline distT="0" distB="0" distL="0" distR="0" wp14:anchorId="10DC9878" wp14:editId="21E2AF18">
             <wp:extent cx="5941713" cy="1576316"/>
             <wp:effectExtent l="0" t="0" r="1905" b="5080"/>
             <wp:docPr id="11" name="Picture 11"/>
@@ -7679,7 +7688,7 @@
         </w:rPr>
         <w:lastRenderedPageBreak/>
         <w:drawing>
-          <wp:inline distT="0" distB="0" distL="0" distR="0" wp14:anchorId="0785CD97" wp14:editId="1A35C346">
+          <wp:inline distT="0" distB="0" distL="0" distR="0" wp14:anchorId="0785CD97" wp14:editId="740FEC21">
             <wp:extent cx="5936615" cy="2299335"/>
             <wp:effectExtent l="0" t="0" r="6985" b="5715"/>
             <wp:docPr id="12" name="Picture 12"/>
@@ -8261,7 +8270,7 @@
           <w:lang w:bidi="fa-IR"/>
         </w:rPr>
         <w:drawing>
-          <wp:inline distT="0" distB="0" distL="0" distR="0" wp14:anchorId="592A0369" wp14:editId="56FBF012">
+          <wp:inline distT="0" distB="0" distL="0" distR="0" wp14:anchorId="592A0369" wp14:editId="5A7921BB">
             <wp:extent cx="5935789" cy="1985749"/>
             <wp:effectExtent l="0" t="0" r="8255" b="0"/>
             <wp:docPr id="13" name="Picture 13"/>
@@ -8373,7 +8382,7 @@
         </w:rPr>
         <w:lastRenderedPageBreak/>
         <w:drawing>
-          <wp:inline distT="0" distB="0" distL="0" distR="0" wp14:anchorId="7910ACBF" wp14:editId="08CA611B">
+          <wp:inline distT="0" distB="0" distL="0" distR="0" wp14:anchorId="7910ACBF" wp14:editId="69862653">
             <wp:extent cx="5943600" cy="504825"/>
             <wp:effectExtent l="0" t="0" r="0" b="9525"/>
             <wp:docPr id="15" name="Picture 15"/>
@@ -10692,7 +10701,7 @@
         </w:rPr>
         <w:lastRenderedPageBreak/>
         <w:drawing>
-          <wp:inline distT="0" distB="0" distL="0" distR="0" wp14:anchorId="066A75C4" wp14:editId="543177B6">
+          <wp:inline distT="0" distB="0" distL="0" distR="0" wp14:anchorId="066A75C4" wp14:editId="6F173CD8">
             <wp:extent cx="5936615" cy="1016635"/>
             <wp:effectExtent l="0" t="0" r="6985" b="0"/>
             <wp:docPr id="18" name="Picture 18"/>
@@ -11133,7 +11142,7 @@
           <w:lang w:bidi="fa-IR"/>
         </w:rPr>
         <w:drawing>
-          <wp:inline distT="0" distB="0" distL="0" distR="0" wp14:anchorId="253D69F2" wp14:editId="73746AC8">
+          <wp:inline distT="0" distB="0" distL="0" distR="0" wp14:anchorId="253D69F2" wp14:editId="11867A87">
             <wp:extent cx="5936615" cy="1890395"/>
             <wp:effectExtent l="0" t="0" r="6985" b="0"/>
             <wp:docPr id="19" name="Picture 19"/>
@@ -11277,7 +11286,7 @@
         </w:rPr>
         <w:lastRenderedPageBreak/>
         <w:drawing>
-          <wp:inline distT="0" distB="0" distL="0" distR="0" wp14:anchorId="2D76C10B" wp14:editId="6EC0BF36">
+          <wp:inline distT="0" distB="0" distL="0" distR="0" wp14:anchorId="2D76C10B" wp14:editId="16C1527E">
             <wp:extent cx="5936615" cy="4019550"/>
             <wp:effectExtent l="0" t="0" r="6985" b="0"/>
             <wp:docPr id="20" name="Picture 20"/>
@@ -11458,7 +11467,7 @@
           <w:lang w:bidi="fa-IR"/>
         </w:rPr>
         <w:drawing>
-          <wp:inline distT="0" distB="0" distL="0" distR="0" wp14:anchorId="6FBE60AF" wp14:editId="355A92DC">
+          <wp:inline distT="0" distB="0" distL="0" distR="0" wp14:anchorId="6FBE60AF" wp14:editId="0442EE6C">
             <wp:extent cx="5936615" cy="2129155"/>
             <wp:effectExtent l="0" t="0" r="6985" b="4445"/>
             <wp:docPr id="21" name="Picture 21"/>
@@ -11570,7 +11579,7 @@
         </w:rPr>
         <w:lastRenderedPageBreak/>
         <w:drawing>
-          <wp:inline distT="0" distB="0" distL="0" distR="0" wp14:anchorId="33BE1E87" wp14:editId="24F064DF">
+          <wp:inline distT="0" distB="0" distL="0" distR="0" wp14:anchorId="33BE1E87" wp14:editId="04DBEDEA">
             <wp:extent cx="5936615" cy="1992630"/>
             <wp:effectExtent l="0" t="0" r="6985" b="7620"/>
             <wp:docPr id="22" name="Picture 22"/>
@@ -11661,7 +11670,7 @@
           <w:lang w:bidi="fa-IR"/>
         </w:rPr>
         <w:drawing>
-          <wp:inline distT="0" distB="0" distL="0" distR="0" wp14:anchorId="3B579BA4" wp14:editId="2B9241BB">
+          <wp:inline distT="0" distB="0" distL="0" distR="0" wp14:anchorId="3B579BA4" wp14:editId="053607F5">
             <wp:extent cx="5936615" cy="361950"/>
             <wp:effectExtent l="0" t="0" r="6985" b="0"/>
             <wp:docPr id="25" name="Picture 25"/>
@@ -13205,7 +13214,7 @@
           <w:lang w:bidi="fa-IR"/>
         </w:rPr>
         <w:drawing>
-          <wp:inline distT="0" distB="0" distL="0" distR="0" wp14:anchorId="41ED7475" wp14:editId="5D589D2A">
+          <wp:inline distT="0" distB="0" distL="0" distR="0" wp14:anchorId="41ED7475" wp14:editId="2E04B239">
             <wp:extent cx="5943600" cy="1344295"/>
             <wp:effectExtent l="0" t="0" r="0" b="8255"/>
             <wp:docPr id="17" name="Picture 17"/>
@@ -13446,7 +13455,7 @@
           <w:lang w:bidi="fa-IR"/>
         </w:rPr>
         <w:drawing>
-          <wp:inline distT="0" distB="0" distL="0" distR="0" wp14:anchorId="13458C5B" wp14:editId="64DBBFC4">
+          <wp:inline distT="0" distB="0" distL="0" distR="0" wp14:anchorId="13458C5B" wp14:editId="73917364">
             <wp:extent cx="5936615" cy="1030605"/>
             <wp:effectExtent l="0" t="0" r="6985" b="0"/>
             <wp:docPr id="24" name="Picture 24"/>
@@ -13635,7 +13644,7 @@
         </w:rPr>
         <w:lastRenderedPageBreak/>
         <w:drawing>
-          <wp:inline distT="0" distB="0" distL="0" distR="0" wp14:anchorId="497C0E4E" wp14:editId="341D5893">
+          <wp:inline distT="0" distB="0" distL="0" distR="0" wp14:anchorId="497C0E4E" wp14:editId="41FBCA6C">
             <wp:extent cx="5936615" cy="3207385"/>
             <wp:effectExtent l="0" t="0" r="6985" b="0"/>
             <wp:docPr id="26" name="Picture 26"/>
@@ -14322,7 +14331,7 @@
         </w:rPr>
         <w:lastRenderedPageBreak/>
         <w:drawing>
-          <wp:inline distT="0" distB="0" distL="0" distR="0" wp14:anchorId="524DAEFC" wp14:editId="56952E48">
+          <wp:inline distT="0" distB="0" distL="0" distR="0" wp14:anchorId="524DAEFC" wp14:editId="025CECF9">
             <wp:extent cx="5935014" cy="2429301"/>
             <wp:effectExtent l="0" t="0" r="0" b="9525"/>
             <wp:docPr id="28" name="Picture 28"/>
@@ -14417,7 +14426,7 @@
           <w:lang w:bidi="fa-IR"/>
         </w:rPr>
         <w:drawing>
-          <wp:inline distT="0" distB="0" distL="0" distR="0" wp14:anchorId="4AFE061A" wp14:editId="616E1129">
+          <wp:inline distT="0" distB="0" distL="0" distR="0" wp14:anchorId="4AFE061A" wp14:editId="36F22407">
             <wp:extent cx="5936615" cy="3411855"/>
             <wp:effectExtent l="0" t="0" r="6985" b="0"/>
             <wp:docPr id="29" name="Picture 29"/>
@@ -14534,7 +14543,7 @@
         </w:rPr>
         <w:lastRenderedPageBreak/>
         <w:drawing>
-          <wp:inline distT="0" distB="0" distL="0" distR="0" wp14:anchorId="51D261EA" wp14:editId="7E216008">
+          <wp:inline distT="0" distB="0" distL="0" distR="0" wp14:anchorId="51D261EA" wp14:editId="4A338E97">
             <wp:extent cx="5943600" cy="3486785"/>
             <wp:effectExtent l="0" t="0" r="0" b="0"/>
             <wp:docPr id="31" name="Picture 31"/>
@@ -14605,7 +14614,7 @@
           <w:lang w:bidi="fa-IR"/>
         </w:rPr>
         <w:drawing>
-          <wp:inline distT="0" distB="0" distL="0" distR="0" wp14:anchorId="0A699B7C" wp14:editId="75DEC465">
+          <wp:inline distT="0" distB="0" distL="0" distR="0" wp14:anchorId="0A699B7C" wp14:editId="6CCB316A">
             <wp:extent cx="5936615" cy="3493770"/>
             <wp:effectExtent l="0" t="0" r="6985" b="0"/>
             <wp:docPr id="32" name="Picture 32"/>
@@ -18767,7 +18776,7 @@
           <w:lang w:bidi="fa-IR"/>
         </w:rPr>
         <w:drawing>
-          <wp:inline distT="0" distB="0" distL="0" distR="0" wp14:anchorId="08C5B7A6" wp14:editId="369E66E9">
+          <wp:inline distT="0" distB="0" distL="0" distR="0" wp14:anchorId="08C5B7A6" wp14:editId="444A2DC8">
             <wp:extent cx="5936615" cy="832485"/>
             <wp:effectExtent l="0" t="0" r="6985" b="5715"/>
             <wp:docPr id="27" name="Picture 27"/>
@@ -19280,7 +19289,7 @@
           <w:lang w:bidi="fa-IR"/>
         </w:rPr>
         <w:drawing>
-          <wp:inline distT="0" distB="0" distL="0" distR="0" wp14:anchorId="321E6CC0" wp14:editId="01F5327C">
+          <wp:inline distT="0" distB="0" distL="0" distR="0" wp14:anchorId="321E6CC0" wp14:editId="25C65225">
             <wp:extent cx="5943600" cy="1733550"/>
             <wp:effectExtent l="0" t="0" r="0" b="0"/>
             <wp:docPr id="30" name="Picture 30"/>
@@ -20330,7 +20339,7 @@
           <w:lang w:bidi="fa-IR"/>
         </w:rPr>
         <w:drawing>
-          <wp:inline distT="0" distB="0" distL="0" distR="0" wp14:anchorId="1CF383FC" wp14:editId="537D1E03">
+          <wp:inline distT="0" distB="0" distL="0" distR="0" wp14:anchorId="1CF383FC" wp14:editId="207E3BBC">
             <wp:extent cx="5943600" cy="1030605"/>
             <wp:effectExtent l="0" t="0" r="0" b="0"/>
             <wp:docPr id="33" name="Picture 33"/>
@@ -20421,7 +20430,7 @@
           <w:lang w:bidi="fa-IR"/>
         </w:rPr>
         <w:drawing>
-          <wp:inline distT="0" distB="0" distL="0" distR="0" wp14:anchorId="3081142D" wp14:editId="42D72A43">
+          <wp:inline distT="0" distB="0" distL="0" distR="0" wp14:anchorId="3081142D" wp14:editId="33A372F7">
             <wp:extent cx="5943600" cy="695960"/>
             <wp:effectExtent l="0" t="0" r="0" b="8890"/>
             <wp:docPr id="34" name="Picture 34"/>
@@ -20955,7 +20964,7 @@
         </w:rPr>
         <w:lastRenderedPageBreak/>
         <w:drawing>
-          <wp:inline distT="0" distB="0" distL="0" distR="0" wp14:anchorId="3D2513C6" wp14:editId="43AC44C6">
+          <wp:inline distT="0" distB="0" distL="0" distR="0" wp14:anchorId="3D2513C6" wp14:editId="446A0DE2">
             <wp:extent cx="5943600" cy="2920365"/>
             <wp:effectExtent l="0" t="0" r="0" b="0"/>
             <wp:docPr id="36" name="Picture 36"/>
@@ -21103,7 +21112,7 @@
           <w:lang w:bidi="fa-IR"/>
         </w:rPr>
         <w:drawing>
-          <wp:inline distT="0" distB="0" distL="0" distR="0" wp14:anchorId="77432592" wp14:editId="02E26E40">
+          <wp:inline distT="0" distB="0" distL="0" distR="0" wp14:anchorId="77432592" wp14:editId="09134C7D">
             <wp:extent cx="5936615" cy="347980"/>
             <wp:effectExtent l="0" t="0" r="6985" b="0"/>
             <wp:docPr id="38" name="Picture 38"/>
@@ -22911,7 +22920,7 @@
           <w:lang w:bidi="fa-IR"/>
         </w:rPr>
         <w:drawing>
-          <wp:inline distT="0" distB="0" distL="0" distR="0" wp14:anchorId="19ADA87A" wp14:editId="4BA137B1">
+          <wp:inline distT="0" distB="0" distL="0" distR="0" wp14:anchorId="19ADA87A" wp14:editId="16926402">
             <wp:extent cx="5934710" cy="3327400"/>
             <wp:effectExtent l="0" t="0" r="8890" b="6350"/>
             <wp:docPr id="39" name="Picture 39"/>
@@ -25206,7 +25215,7 @@
           <w:lang w:bidi="fa-IR"/>
         </w:rPr>
         <w:drawing>
-          <wp:inline distT="0" distB="0" distL="0" distR="0" wp14:anchorId="37BC1972" wp14:editId="3D3F976E">
+          <wp:inline distT="0" distB="0" distL="0" distR="0" wp14:anchorId="37BC1972" wp14:editId="5EF921CB">
             <wp:extent cx="5934710" cy="2331085"/>
             <wp:effectExtent l="0" t="0" r="8890" b="0"/>
             <wp:docPr id="40" name="Picture 40"/>
@@ -25298,7 +25307,7 @@
         </w:rPr>
         <w:lastRenderedPageBreak/>
         <w:drawing>
-          <wp:inline distT="0" distB="0" distL="0" distR="0" wp14:anchorId="3B9B32BE" wp14:editId="748C1647">
+          <wp:inline distT="0" distB="0" distL="0" distR="0" wp14:anchorId="3B9B32BE" wp14:editId="109FD69E">
             <wp:extent cx="5934710" cy="1059180"/>
             <wp:effectExtent l="0" t="0" r="8890" b="7620"/>
             <wp:docPr id="41" name="Picture 41"/>
@@ -27324,7 +27333,7 @@
           <w:szCs w:val="28"/>
           <w:lang w:bidi="fa-IR"/>
         </w:rPr>
-        <w:t xml:space="preserve"> (</w:t>
+        <w:t xml:space="preserve"> </w:t>
       </w:r>
       <w:r>
         <w:rPr>
@@ -27342,7 +27351,54 @@
           <w:szCs w:val="28"/>
           <w:lang w:bidi="fa-IR"/>
         </w:rPr>
-        <w:t xml:space="preserve"> A</w:t>
+        <w:t xml:space="preserve"> </w:t>
+      </w:r>
+      <w:proofErr w:type="gramStart"/>
+      <w:r>
+        <w:rPr>
+          <w:rFonts w:ascii="Aptos Narrow" w:hAnsi="Aptos Narrow" w:cs="B Lotus"/>
+          <w:sz w:val="28"/>
+          <w:szCs w:val="28"/>
+          <w:lang w:bidi="fa-IR"/>
+        </w:rPr>
+        <w:t>A</w:t>
+      </w:r>
+      <w:r>
+        <w:rPr>
+          <w:rFonts w:ascii="Aptos Narrow" w:hAnsi="Aptos Narrow" w:cs="B Lotus"/>
+          <w:sz w:val="28"/>
+          <w:szCs w:val="28"/>
+          <w:lang w:bidi="fa-IR"/>
+        </w:rPr>
+        <w:t>)</w:t>
+      </w:r>
+      <w:r>
+        <w:rPr>
+          <w:rFonts w:ascii="Aptos Narrow" w:hAnsi="Aptos Narrow" w:cs="B Lotus"/>
+          <w:sz w:val="28"/>
+          <w:szCs w:val="28"/>
+          <w:rtl/>
+        </w:rPr>
+        <w:t>،</w:t>
+      </w:r>
+      <w:proofErr w:type="gramEnd"/>
+      <w:r>
+        <w:rPr>
+          <w:rFonts w:ascii="Aptos Narrow" w:hAnsi="Aptos Narrow" w:cs="B Lotus"/>
+          <w:sz w:val="28"/>
+          <w:szCs w:val="28"/>
+          <w:rtl/>
+        </w:rPr>
+        <w:t xml:space="preserve"> </w:t>
+      </w:r>
+      <w:r>
+        <w:rPr>
+          <w:rFonts w:ascii="Aptos Narrow" w:hAnsi="Aptos Narrow" w:cs="B Lotus"/>
+          <w:sz w:val="28"/>
+          <w:szCs w:val="28"/>
+          <w:lang w:bidi="fa-IR"/>
+        </w:rPr>
+        <w:t>B</w:t>
       </w:r>
       <w:r>
         <w:rPr>
@@ -27358,27 +27414,17 @@
           <w:rFonts w:ascii="Aptos Narrow" w:hAnsi="Aptos Narrow" w:cs="B Lotus"/>
           <w:sz w:val="28"/>
           <w:szCs w:val="28"/>
-          <w:lang w:bidi="fa-IR"/>
-        </w:rPr>
-        <w:t>B</w:t>
-      </w:r>
-      <w:r>
-        <w:rPr>
-          <w:rFonts w:ascii="Aptos Narrow" w:hAnsi="Aptos Narrow" w:cs="B Lotus"/>
-          <w:sz w:val="28"/>
-          <w:szCs w:val="28"/>
-          <w:rtl/>
-        </w:rPr>
-        <w:t xml:space="preserve">، </w:t>
-      </w:r>
-      <w:r>
-        <w:rPr>
-          <w:rFonts w:ascii="Aptos Narrow" w:hAnsi="Aptos Narrow" w:cs="B Lotus"/>
-          <w:sz w:val="28"/>
-          <w:szCs w:val="28"/>
-          <w:lang w:bidi="fa-IR"/>
-        </w:rPr>
-        <w:t xml:space="preserve">C) </w:t>
+        </w:rPr>
+        <w:t>(</w:t>
+      </w:r>
+      <w:r>
+        <w:rPr>
+          <w:rFonts w:ascii="Aptos Narrow" w:hAnsi="Aptos Narrow" w:cs="B Lotus"/>
+          <w:sz w:val="28"/>
+          <w:szCs w:val="28"/>
+          <w:lang w:bidi="fa-IR"/>
+        </w:rPr>
+        <w:t xml:space="preserve">C </w:t>
       </w:r>
       <w:r>
         <w:rPr>
@@ -27423,18 +27469,7 @@
           <w:szCs w:val="28"/>
           <w:lang w:bidi="fa-IR"/>
         </w:rPr>
-        <w:t>:</w:t>
-      </w:r>
-      <w:r>
-        <w:rPr>
-          <w:rFonts w:ascii="Aptos Narrow" w:hAnsi="Aptos Narrow" w:cs="B Lotus"/>
-          <w:b/>
-          <w:bCs/>
-          <w:sz w:val="28"/>
-          <w:szCs w:val="28"/>
-          <w:lang w:bidi="fa-IR"/>
-        </w:rPr>
-        <w:t>y</w:t>
+        <w:t>:y</w:t>
       </w:r>
       <w:proofErr w:type="gramEnd"/>
       <w:r>
@@ -27500,7 +27535,25 @@
           <w:szCs w:val="28"/>
           <w:lang w:bidi="fa-IR"/>
         </w:rPr>
-        <w:t xml:space="preserve"> (Y) </w:t>
+        <w:t xml:space="preserve"> (</w:t>
+      </w:r>
+      <w:r>
+        <w:rPr>
+          <w:rFonts w:ascii="Aptos Narrow" w:hAnsi="Aptos Narrow" w:cs="B Lotus"/>
+          <w:sz w:val="28"/>
+          <w:szCs w:val="28"/>
+          <w:lang w:bidi="fa-IR"/>
+        </w:rPr>
+        <w:t>Y</w:t>
+      </w:r>
+      <w:r>
+        <w:rPr>
+          <w:rFonts w:ascii="Aptos Narrow" w:hAnsi="Aptos Narrow" w:cs="B Lotus"/>
+          <w:sz w:val="28"/>
+          <w:szCs w:val="28"/>
+          <w:lang w:bidi="fa-IR"/>
+        </w:rPr>
+        <w:t xml:space="preserve">) </w:t>
       </w:r>
       <w:r>
         <w:rPr>
@@ -27524,22 +27577,1520 @@
     <w:p>
       <w:pPr>
         <w:bidi/>
-        <w:rPr>
-          <w:rFonts w:ascii="Aptos Narrow" w:hAnsi="Aptos Narrow" w:cs="B Lotus"/>
-          <w:sz w:val="28"/>
-          <w:szCs w:val="28"/>
-          <w:lang w:bidi="fa-IR"/>
-        </w:rPr>
-      </w:pPr>
-    </w:p>
-    <w:p>
-      <w:pPr>
-        <w:bidi/>
-        <w:rPr>
-          <w:rFonts w:ascii="Aptos Narrow" w:hAnsi="Aptos Narrow" w:cs="B Lotus"/>
-          <w:sz w:val="28"/>
-          <w:szCs w:val="28"/>
-          <w:rtl/>
+        <w:spacing w:after="0" w:line="240" w:lineRule="auto"/>
+        <w:rPr>
+          <w:rFonts w:ascii="Times New Roman" w:eastAsia="Times New Roman" w:hAnsi="Times New Roman" w:cs="B Lotus"/>
+          <w:kern w:val="0"/>
+          <w:sz w:val="28"/>
+          <w:szCs w:val="28"/>
+          <w14:ligatures w14:val="none"/>
+        </w:rPr>
+      </w:pPr>
+      <w:r>
+        <w:rPr>
+          <w:rFonts w:ascii="Times New Roman" w:eastAsia="Times New Roman" w:hAnsi="Times New Roman" w:cs="B Lotus"/>
+          <w:b/>
+          <w:bCs/>
+          <w:kern w:val="0"/>
+          <w:sz w:val="28"/>
+          <w:szCs w:val="28"/>
+          <w:rtl/>
+          <w14:ligatures w14:val="none"/>
+        </w:rPr>
+        <w:t>نمودار جعبه‌ای</w:t>
+      </w:r>
+      <w:r>
+        <w:rPr>
+          <w:rFonts w:ascii="Times New Roman" w:eastAsia="Times New Roman" w:hAnsi="Times New Roman" w:cs="B Lotus"/>
+          <w:kern w:val="0"/>
+          <w:sz w:val="28"/>
+          <w:szCs w:val="28"/>
+          <w14:ligatures w14:val="none"/>
+        </w:rPr>
+        <w:t xml:space="preserve">: </w:t>
+      </w:r>
+      <w:r>
+        <w:rPr>
+          <w:rFonts w:ascii="Times New Roman" w:eastAsia="Times New Roman" w:hAnsi="Times New Roman" w:cs="B Lotus"/>
+          <w:kern w:val="0"/>
+          <w:sz w:val="28"/>
+          <w:szCs w:val="28"/>
+          <w:rtl/>
+          <w14:ligatures w14:val="none"/>
+        </w:rPr>
+        <w:t>توزیع نمرات را برای هر کلاس نشان می‌دهد و شامل</w:t>
+      </w:r>
+      <w:r>
+        <w:rPr>
+          <w:rFonts w:ascii="Times New Roman" w:eastAsia="Times New Roman" w:hAnsi="Times New Roman" w:cs="B Lotus"/>
+          <w:kern w:val="0"/>
+          <w:sz w:val="28"/>
+          <w:szCs w:val="28"/>
+          <w14:ligatures w14:val="none"/>
+        </w:rPr>
+        <w:t xml:space="preserve">: </w:t>
+      </w:r>
+    </w:p>
+    <w:p>
+      <w:pPr>
+        <w:numPr>
+          <w:ilvl w:val="0"/>
+          <w:numId w:val="43"/>
+        </w:numPr>
+        <w:bidi/>
+        <w:spacing w:before="100" w:beforeAutospacing="1" w:after="100" w:afterAutospacing="1" w:line="240" w:lineRule="auto"/>
+        <w:rPr>
+          <w:rFonts w:ascii="Times New Roman" w:eastAsia="Times New Roman" w:hAnsi="Times New Roman" w:cs="B Lotus"/>
+          <w:kern w:val="0"/>
+          <w:sz w:val="28"/>
+          <w:szCs w:val="28"/>
+          <w14:ligatures w14:val="none"/>
+        </w:rPr>
+      </w:pPr>
+      <w:r>
+        <w:rPr>
+          <w:rFonts w:ascii="Times New Roman" w:eastAsia="Times New Roman" w:hAnsi="Times New Roman" w:cs="B Lotus"/>
+          <w:kern w:val="0"/>
+          <w:sz w:val="28"/>
+          <w:szCs w:val="28"/>
+          <w:rtl/>
+          <w14:ligatures w14:val="none"/>
+        </w:rPr>
+        <w:t>جعبه: نشان‌دهنده محدوده بین چارک اول</w:t>
+      </w:r>
+      <w:r>
+        <w:rPr>
+          <w:rFonts w:ascii="Times New Roman" w:eastAsia="Times New Roman" w:hAnsi="Times New Roman" w:cs="B Lotus"/>
+          <w:kern w:val="0"/>
+          <w:sz w:val="28"/>
+          <w:szCs w:val="28"/>
+          <w14:ligatures w14:val="none"/>
+        </w:rPr>
+        <w:t xml:space="preserve"> (</w:t>
+      </w:r>
+      <w:r>
+        <w:rPr>
+          <w:rFonts w:ascii="Aptos Narrow" w:eastAsia="Times New Roman" w:hAnsi="Aptos Narrow" w:cs="B Lotus"/>
+          <w:kern w:val="0"/>
+          <w:sz w:val="28"/>
+          <w:szCs w:val="28"/>
+          <w14:ligatures w14:val="none"/>
+        </w:rPr>
+        <w:t>Q1</w:t>
+      </w:r>
+      <w:r>
+        <w:rPr>
+          <w:rFonts w:ascii="Times New Roman" w:eastAsia="Times New Roman" w:hAnsi="Times New Roman" w:cs="B Lotus"/>
+          <w:kern w:val="0"/>
+          <w:sz w:val="28"/>
+          <w:szCs w:val="28"/>
+          <w14:ligatures w14:val="none"/>
+        </w:rPr>
+        <w:t xml:space="preserve">) </w:t>
+      </w:r>
+      <w:r>
+        <w:rPr>
+          <w:rFonts w:ascii="Times New Roman" w:eastAsia="Times New Roman" w:hAnsi="Times New Roman" w:cs="B Lotus"/>
+          <w:kern w:val="0"/>
+          <w:sz w:val="28"/>
+          <w:szCs w:val="28"/>
+          <w:rtl/>
+          <w14:ligatures w14:val="none"/>
+        </w:rPr>
+        <w:t>و چارک سوم</w:t>
+      </w:r>
+      <w:r>
+        <w:rPr>
+          <w:rFonts w:ascii="Times New Roman" w:eastAsia="Times New Roman" w:hAnsi="Times New Roman" w:cs="B Lotus"/>
+          <w:kern w:val="0"/>
+          <w:sz w:val="28"/>
+          <w:szCs w:val="28"/>
+          <w14:ligatures w14:val="none"/>
+        </w:rPr>
+        <w:t xml:space="preserve"> (</w:t>
+      </w:r>
+      <w:r>
+        <w:rPr>
+          <w:rFonts w:ascii="Aptos Narrow" w:eastAsia="Times New Roman" w:hAnsi="Aptos Narrow" w:cs="B Lotus"/>
+          <w:kern w:val="0"/>
+          <w:sz w:val="28"/>
+          <w:szCs w:val="28"/>
+          <w14:ligatures w14:val="none"/>
+        </w:rPr>
+        <w:t>Q3</w:t>
+      </w:r>
+      <w:r>
+        <w:rPr>
+          <w:rFonts w:ascii="Times New Roman" w:eastAsia="Times New Roman" w:hAnsi="Times New Roman" w:cs="B Lotus"/>
+          <w:kern w:val="0"/>
+          <w:sz w:val="28"/>
+          <w:szCs w:val="28"/>
+          <w14:ligatures w14:val="none"/>
+        </w:rPr>
+        <w:t>).</w:t>
+      </w:r>
+    </w:p>
+    <w:p>
+      <w:pPr>
+        <w:numPr>
+          <w:ilvl w:val="0"/>
+          <w:numId w:val="43"/>
+        </w:numPr>
+        <w:bidi/>
+        <w:spacing w:before="100" w:beforeAutospacing="1" w:after="100" w:afterAutospacing="1" w:line="240" w:lineRule="auto"/>
+        <w:rPr>
+          <w:rFonts w:ascii="Times New Roman" w:eastAsia="Times New Roman" w:hAnsi="Times New Roman" w:cs="B Lotus"/>
+          <w:kern w:val="0"/>
+          <w:sz w:val="28"/>
+          <w:szCs w:val="28"/>
+          <w14:ligatures w14:val="none"/>
+        </w:rPr>
+      </w:pPr>
+      <w:r>
+        <w:rPr>
+          <w:rFonts w:ascii="Times New Roman" w:eastAsia="Times New Roman" w:hAnsi="Times New Roman" w:cs="B Lotus"/>
+          <w:kern w:val="0"/>
+          <w:sz w:val="28"/>
+          <w:szCs w:val="28"/>
+          <w:rtl/>
+          <w14:ligatures w14:val="none"/>
+        </w:rPr>
+        <w:t>خط وسط جعبه: میانه</w:t>
+      </w:r>
+      <w:r>
+        <w:rPr>
+          <w:rFonts w:ascii="Times New Roman" w:eastAsia="Times New Roman" w:hAnsi="Times New Roman" w:cs="B Lotus"/>
+          <w:kern w:val="0"/>
+          <w:sz w:val="28"/>
+          <w:szCs w:val="28"/>
+          <w14:ligatures w14:val="none"/>
+        </w:rPr>
+        <w:t xml:space="preserve"> (</w:t>
+      </w:r>
+      <w:r>
+        <w:rPr>
+          <w:rFonts w:ascii="Aptos Narrow" w:eastAsia="Times New Roman" w:hAnsi="Aptos Narrow" w:cs="B Lotus"/>
+          <w:kern w:val="0"/>
+          <w:sz w:val="28"/>
+          <w:szCs w:val="28"/>
+          <w14:ligatures w14:val="none"/>
+        </w:rPr>
+        <w:t>Median</w:t>
+      </w:r>
+      <w:r>
+        <w:rPr>
+          <w:rFonts w:ascii="Times New Roman" w:eastAsia="Times New Roman" w:hAnsi="Times New Roman" w:cs="B Lotus"/>
+          <w:kern w:val="0"/>
+          <w:sz w:val="28"/>
+          <w:szCs w:val="28"/>
+          <w14:ligatures w14:val="none"/>
+        </w:rPr>
+        <w:t xml:space="preserve">) </w:t>
+      </w:r>
+      <w:r>
+        <w:rPr>
+          <w:rFonts w:ascii="Times New Roman" w:eastAsia="Times New Roman" w:hAnsi="Times New Roman" w:cs="B Lotus"/>
+          <w:kern w:val="0"/>
+          <w:sz w:val="28"/>
+          <w:szCs w:val="28"/>
+          <w:rtl/>
+          <w14:ligatures w14:val="none"/>
+        </w:rPr>
+        <w:t>نمرات</w:t>
+      </w:r>
+      <w:r>
+        <w:rPr>
+          <w:rFonts w:ascii="Times New Roman" w:eastAsia="Times New Roman" w:hAnsi="Times New Roman" w:cs="B Lotus"/>
+          <w:kern w:val="0"/>
+          <w:sz w:val="28"/>
+          <w:szCs w:val="28"/>
+          <w14:ligatures w14:val="none"/>
+        </w:rPr>
+        <w:t>.</w:t>
+      </w:r>
+    </w:p>
+    <w:p>
+      <w:pPr>
+        <w:numPr>
+          <w:ilvl w:val="0"/>
+          <w:numId w:val="43"/>
+        </w:numPr>
+        <w:bidi/>
+        <w:spacing w:before="100" w:beforeAutospacing="1" w:after="100" w:afterAutospacing="1" w:line="240" w:lineRule="auto"/>
+        <w:rPr>
+          <w:rFonts w:ascii="Times New Roman" w:eastAsia="Times New Roman" w:hAnsi="Times New Roman" w:cs="B Lotus"/>
+          <w:kern w:val="0"/>
+          <w:sz w:val="28"/>
+          <w:szCs w:val="28"/>
+          <w14:ligatures w14:val="none"/>
+        </w:rPr>
+      </w:pPr>
+      <w:r>
+        <w:rPr>
+          <w:rFonts w:ascii="Times New Roman" w:eastAsia="Times New Roman" w:hAnsi="Times New Roman" w:cs="B Lotus"/>
+          <w:kern w:val="0"/>
+          <w:sz w:val="28"/>
+          <w:szCs w:val="28"/>
+          <w:rtl/>
+          <w14:ligatures w14:val="none"/>
+        </w:rPr>
+        <w:lastRenderedPageBreak/>
+        <w:t>خطوط بیرون جعبه</w:t>
+      </w:r>
+      <w:r>
+        <w:rPr>
+          <w:rFonts w:ascii="Times New Roman" w:eastAsia="Times New Roman" w:hAnsi="Times New Roman" w:cs="B Lotus"/>
+          <w:kern w:val="0"/>
+          <w:sz w:val="28"/>
+          <w:szCs w:val="28"/>
+          <w14:ligatures w14:val="none"/>
+        </w:rPr>
+        <w:t xml:space="preserve"> (</w:t>
+      </w:r>
+      <w:r>
+        <w:rPr>
+          <w:rFonts w:ascii="Aptos Narrow" w:eastAsia="Times New Roman" w:hAnsi="Aptos Narrow" w:cs="B Lotus"/>
+          <w:kern w:val="0"/>
+          <w:sz w:val="28"/>
+          <w:szCs w:val="28"/>
+          <w14:ligatures w14:val="none"/>
+        </w:rPr>
+        <w:t>Whiskers</w:t>
+      </w:r>
+      <w:r>
+        <w:rPr>
+          <w:rFonts w:ascii="Times New Roman" w:eastAsia="Times New Roman" w:hAnsi="Times New Roman" w:cs="B Lotus"/>
+          <w:kern w:val="0"/>
+          <w:sz w:val="28"/>
+          <w:szCs w:val="28"/>
+          <w14:ligatures w14:val="none"/>
+        </w:rPr>
+        <w:t xml:space="preserve">): </w:t>
+      </w:r>
+      <w:r>
+        <w:rPr>
+          <w:rFonts w:ascii="Times New Roman" w:eastAsia="Times New Roman" w:hAnsi="Times New Roman" w:cs="B Lotus"/>
+          <w:kern w:val="0"/>
+          <w:sz w:val="28"/>
+          <w:szCs w:val="28"/>
+          <w:rtl/>
+          <w14:ligatures w14:val="none"/>
+        </w:rPr>
+        <w:t>محدوده داده‌های غیرپرت</w:t>
+      </w:r>
+      <w:r>
+        <w:rPr>
+          <w:rFonts w:ascii="Times New Roman" w:eastAsia="Times New Roman" w:hAnsi="Times New Roman" w:cs="B Lotus"/>
+          <w:kern w:val="0"/>
+          <w:sz w:val="28"/>
+          <w:szCs w:val="28"/>
+          <w14:ligatures w14:val="none"/>
+        </w:rPr>
+        <w:t>.</w:t>
+      </w:r>
+    </w:p>
+    <w:p>
+      <w:pPr>
+        <w:numPr>
+          <w:ilvl w:val="0"/>
+          <w:numId w:val="43"/>
+        </w:numPr>
+        <w:bidi/>
+        <w:spacing w:before="100" w:beforeAutospacing="1" w:after="100" w:afterAutospacing="1" w:line="240" w:lineRule="auto"/>
+        <w:rPr>
+          <w:rFonts w:ascii="Times New Roman" w:eastAsia="Times New Roman" w:hAnsi="Times New Roman" w:cs="B Lotus"/>
+          <w:kern w:val="0"/>
+          <w:sz w:val="28"/>
+          <w:szCs w:val="28"/>
+          <w14:ligatures w14:val="none"/>
+        </w:rPr>
+      </w:pPr>
+      <w:r>
+        <w:rPr>
+          <w:rFonts w:ascii="Times New Roman" w:eastAsia="Times New Roman" w:hAnsi="Times New Roman" w:cs="B Lotus"/>
+          <w:kern w:val="0"/>
+          <w:sz w:val="28"/>
+          <w:szCs w:val="28"/>
+          <w:rtl/>
+          <w14:ligatures w14:val="none"/>
+        </w:rPr>
+        <w:t>نقاط خارج از خطوط: داده‌های پرت</w:t>
+      </w:r>
+      <w:r>
+        <w:rPr>
+          <w:rFonts w:ascii="Times New Roman" w:eastAsia="Times New Roman" w:hAnsi="Times New Roman" w:cs="B Lotus"/>
+          <w:kern w:val="0"/>
+          <w:sz w:val="28"/>
+          <w:szCs w:val="28"/>
+          <w14:ligatures w14:val="none"/>
+        </w:rPr>
+        <w:t xml:space="preserve"> (</w:t>
+      </w:r>
+      <w:r>
+        <w:rPr>
+          <w:rFonts w:ascii="Aptos Narrow" w:eastAsia="Times New Roman" w:hAnsi="Aptos Narrow" w:cs="B Lotus"/>
+          <w:kern w:val="0"/>
+          <w:sz w:val="28"/>
+          <w:szCs w:val="28"/>
+          <w14:ligatures w14:val="none"/>
+        </w:rPr>
+        <w:t>Outliers</w:t>
+      </w:r>
+      <w:r>
+        <w:rPr>
+          <w:rFonts w:ascii="Times New Roman" w:eastAsia="Times New Roman" w:hAnsi="Times New Roman" w:cs="B Lotus"/>
+          <w:kern w:val="0"/>
+          <w:sz w:val="28"/>
+          <w:szCs w:val="28"/>
+          <w14:ligatures w14:val="none"/>
+        </w:rPr>
+        <w:t xml:space="preserve">) </w:t>
+      </w:r>
+      <w:r>
+        <w:rPr>
+          <w:rFonts w:ascii="Times New Roman" w:eastAsia="Times New Roman" w:hAnsi="Times New Roman" w:cs="B Lotus"/>
+          <w:kern w:val="0"/>
+          <w:sz w:val="28"/>
+          <w:szCs w:val="28"/>
+          <w:rtl/>
+          <w14:ligatures w14:val="none"/>
+        </w:rPr>
+        <w:t>که ممکن است با ناهنجاری‌های شناسایی‌شده توسط</w:t>
+      </w:r>
+      <w:r>
+        <w:rPr>
+          <w:rFonts w:ascii="Times New Roman" w:eastAsia="Times New Roman" w:hAnsi="Times New Roman" w:cs="B Lotus"/>
+          <w:kern w:val="0"/>
+          <w:sz w:val="28"/>
+          <w:szCs w:val="28"/>
+          <w14:ligatures w14:val="none"/>
+        </w:rPr>
+        <w:t xml:space="preserve"> </w:t>
+      </w:r>
+      <w:r>
+        <w:rPr>
+          <w:rFonts w:ascii="Aptos Narrow" w:eastAsia="Times New Roman" w:hAnsi="Aptos Narrow" w:cs="B Lotus"/>
+          <w:kern w:val="0"/>
+          <w:sz w:val="28"/>
+          <w:szCs w:val="28"/>
+          <w14:ligatures w14:val="none"/>
+        </w:rPr>
+        <w:t>Isolation Forest</w:t>
+      </w:r>
+      <w:r>
+        <w:rPr>
+          <w:rFonts w:ascii="Times New Roman" w:eastAsia="Times New Roman" w:hAnsi="Times New Roman" w:cs="B Lotus"/>
+          <w:kern w:val="0"/>
+          <w:sz w:val="28"/>
+          <w:szCs w:val="28"/>
+          <w14:ligatures w14:val="none"/>
+        </w:rPr>
+        <w:t xml:space="preserve"> </w:t>
+      </w:r>
+      <w:r>
+        <w:rPr>
+          <w:rFonts w:ascii="Times New Roman" w:eastAsia="Times New Roman" w:hAnsi="Times New Roman" w:cs="B Lotus"/>
+          <w:kern w:val="0"/>
+          <w:sz w:val="28"/>
+          <w:szCs w:val="28"/>
+          <w:rtl/>
+          <w14:ligatures w14:val="none"/>
+        </w:rPr>
+        <w:t>مرتبط باشند</w:t>
+      </w:r>
+      <w:r>
+        <w:rPr>
+          <w:rFonts w:ascii="Times New Roman" w:eastAsia="Times New Roman" w:hAnsi="Times New Roman" w:cs="B Lotus"/>
+          <w:kern w:val="0"/>
+          <w:sz w:val="28"/>
+          <w:szCs w:val="28"/>
+          <w14:ligatures w14:val="none"/>
+        </w:rPr>
+        <w:t>.</w:t>
+      </w:r>
+    </w:p>
+    <w:p>
+      <w:pPr>
+        <w:numPr>
+          <w:ilvl w:val="0"/>
+          <w:numId w:val="43"/>
+        </w:numPr>
+        <w:bidi/>
+        <w:spacing w:before="100" w:beforeAutospacing="1" w:after="100" w:afterAutospacing="1" w:line="240" w:lineRule="auto"/>
+        <w:rPr>
+          <w:rFonts w:ascii="Times New Roman" w:eastAsia="Times New Roman" w:hAnsi="Times New Roman" w:cs="B Lotus"/>
+          <w:kern w:val="0"/>
+          <w:sz w:val="28"/>
+          <w:szCs w:val="28"/>
+          <w14:ligatures w14:val="none"/>
+        </w:rPr>
+      </w:pPr>
+      <w:proofErr w:type="spellStart"/>
+      <w:proofErr w:type="gramStart"/>
+      <w:r>
+        <w:rPr>
+          <w:rFonts w:ascii="Aptos Narrow" w:eastAsia="Times New Roman" w:hAnsi="Aptos Narrow" w:cs="B Lotus"/>
+          <w:kern w:val="0"/>
+          <w:sz w:val="28"/>
+          <w:szCs w:val="28"/>
+          <w14:ligatures w14:val="none"/>
+        </w:rPr>
+        <w:t>plt.title</w:t>
+      </w:r>
+      <w:proofErr w:type="spellEnd"/>
+      <w:proofErr w:type="gramEnd"/>
+      <w:r>
+        <w:rPr>
+          <w:rFonts w:ascii="Aptos Narrow" w:eastAsia="Times New Roman" w:hAnsi="Aptos Narrow" w:cs="B Lotus"/>
+          <w:kern w:val="0"/>
+          <w:sz w:val="28"/>
+          <w:szCs w:val="28"/>
+          <w:rtl/>
+          <w14:ligatures w14:val="none"/>
+        </w:rPr>
+        <w:t>:</w:t>
+      </w:r>
+      <w:r>
+        <w:rPr>
+          <w:rFonts w:ascii="Times New Roman" w:eastAsia="Times New Roman" w:hAnsi="Times New Roman" w:cs="B Lotus"/>
+          <w:kern w:val="0"/>
+          <w:sz w:val="28"/>
+          <w:szCs w:val="28"/>
+          <w:rtl/>
+          <w14:ligatures w14:val="none"/>
+        </w:rPr>
+        <w:t xml:space="preserve"> عنوان نمودار را به «توز</w:t>
+      </w:r>
+      <w:r>
+        <w:rPr>
+          <w:rFonts w:ascii="Times New Roman" w:eastAsia="Times New Roman" w:hAnsi="Times New Roman" w:cs="B Lotus" w:hint="cs"/>
+          <w:kern w:val="0"/>
+          <w:sz w:val="28"/>
+          <w:szCs w:val="28"/>
+          <w:rtl/>
+          <w14:ligatures w14:val="none"/>
+        </w:rPr>
+        <w:t>ی</w:t>
+      </w:r>
+      <w:r>
+        <w:rPr>
+          <w:rFonts w:ascii="Times New Roman" w:eastAsia="Times New Roman" w:hAnsi="Times New Roman" w:cs="B Lotus" w:hint="eastAsia"/>
+          <w:kern w:val="0"/>
+          <w:sz w:val="28"/>
+          <w:szCs w:val="28"/>
+          <w:rtl/>
+          <w14:ligatures w14:val="none"/>
+        </w:rPr>
+        <w:t>ع</w:t>
+      </w:r>
+      <w:r>
+        <w:rPr>
+          <w:rFonts w:ascii="Times New Roman" w:eastAsia="Times New Roman" w:hAnsi="Times New Roman" w:cs="B Lotus"/>
+          <w:kern w:val="0"/>
+          <w:sz w:val="28"/>
+          <w:szCs w:val="28"/>
+          <w:rtl/>
+          <w14:ligatures w14:val="none"/>
+        </w:rPr>
+        <w:t xml:space="preserve"> نمرات در کلاس‌ها</w:t>
+      </w:r>
+      <w:r>
+        <w:rPr>
+          <w:rFonts w:ascii="Times New Roman" w:eastAsia="Times New Roman" w:hAnsi="Times New Roman" w:cs="B Lotus" w:hint="cs"/>
+          <w:kern w:val="0"/>
+          <w:sz w:val="28"/>
+          <w:szCs w:val="28"/>
+          <w:rtl/>
+          <w14:ligatures w14:val="none"/>
+        </w:rPr>
+        <w:t>ی</w:t>
+      </w:r>
+      <w:r>
+        <w:rPr>
+          <w:rFonts w:ascii="Times New Roman" w:eastAsia="Times New Roman" w:hAnsi="Times New Roman" w:cs="B Lotus"/>
+          <w:kern w:val="0"/>
+          <w:sz w:val="28"/>
+          <w:szCs w:val="28"/>
+          <w:rtl/>
+          <w14:ligatures w14:val="none"/>
+        </w:rPr>
+        <w:t xml:space="preserve"> مختلف» با فونت </w:t>
+      </w:r>
+      <w:r>
+        <w:rPr>
+          <w:rFonts w:ascii="Times New Roman" w:eastAsia="Times New Roman" w:hAnsi="Times New Roman" w:cs="B Lotus"/>
+          <w:kern w:val="0"/>
+          <w:sz w:val="28"/>
+          <w:szCs w:val="28"/>
+          <w:rtl/>
+          <w:lang w:bidi="fa-IR"/>
+          <w14:ligatures w14:val="none"/>
+        </w:rPr>
+        <w:t>۱۴</w:t>
+      </w:r>
+      <w:r>
+        <w:rPr>
+          <w:rFonts w:ascii="Times New Roman" w:eastAsia="Times New Roman" w:hAnsi="Times New Roman" w:cs="B Lotus"/>
+          <w:kern w:val="0"/>
+          <w:sz w:val="28"/>
+          <w:szCs w:val="28"/>
+          <w:rtl/>
+          <w14:ligatures w14:val="none"/>
+        </w:rPr>
+        <w:t xml:space="preserve"> تنظ</w:t>
+      </w:r>
+      <w:r>
+        <w:rPr>
+          <w:rFonts w:ascii="Times New Roman" w:eastAsia="Times New Roman" w:hAnsi="Times New Roman" w:cs="B Lotus" w:hint="cs"/>
+          <w:kern w:val="0"/>
+          <w:sz w:val="28"/>
+          <w:szCs w:val="28"/>
+          <w:rtl/>
+          <w14:ligatures w14:val="none"/>
+        </w:rPr>
+        <w:t>ی</w:t>
+      </w:r>
+      <w:r>
+        <w:rPr>
+          <w:rFonts w:ascii="Times New Roman" w:eastAsia="Times New Roman" w:hAnsi="Times New Roman" w:cs="B Lotus" w:hint="eastAsia"/>
+          <w:kern w:val="0"/>
+          <w:sz w:val="28"/>
+          <w:szCs w:val="28"/>
+          <w:rtl/>
+          <w14:ligatures w14:val="none"/>
+        </w:rPr>
+        <w:t>م</w:t>
+      </w:r>
+      <w:r>
+        <w:rPr>
+          <w:rFonts w:ascii="Times New Roman" w:eastAsia="Times New Roman" w:hAnsi="Times New Roman" w:cs="B Lotus"/>
+          <w:kern w:val="0"/>
+          <w:sz w:val="28"/>
+          <w:szCs w:val="28"/>
+          <w:rtl/>
+          <w14:ligatures w14:val="none"/>
+        </w:rPr>
+        <w:t xml:space="preserve"> م</w:t>
+      </w:r>
+      <w:r>
+        <w:rPr>
+          <w:rFonts w:ascii="Times New Roman" w:eastAsia="Times New Roman" w:hAnsi="Times New Roman" w:cs="B Lotus" w:hint="cs"/>
+          <w:kern w:val="0"/>
+          <w:sz w:val="28"/>
+          <w:szCs w:val="28"/>
+          <w:rtl/>
+          <w14:ligatures w14:val="none"/>
+        </w:rPr>
+        <w:t>ی‌</w:t>
+      </w:r>
+      <w:r>
+        <w:rPr>
+          <w:rFonts w:ascii="Times New Roman" w:eastAsia="Times New Roman" w:hAnsi="Times New Roman" w:cs="B Lotus" w:hint="eastAsia"/>
+          <w:kern w:val="0"/>
+          <w:sz w:val="28"/>
+          <w:szCs w:val="28"/>
+          <w:rtl/>
+          <w14:ligatures w14:val="none"/>
+        </w:rPr>
+        <w:t>کند</w:t>
+      </w:r>
+      <w:r>
+        <w:rPr>
+          <w:rFonts w:ascii="Times New Roman" w:eastAsia="Times New Roman" w:hAnsi="Times New Roman" w:cs="B Lotus"/>
+          <w:kern w:val="0"/>
+          <w:sz w:val="28"/>
+          <w:szCs w:val="28"/>
+          <w:rtl/>
+          <w14:ligatures w14:val="none"/>
+        </w:rPr>
+        <w:t>.</w:t>
+      </w:r>
+    </w:p>
+    <w:p>
+      <w:pPr>
+        <w:numPr>
+          <w:ilvl w:val="0"/>
+          <w:numId w:val="43"/>
+        </w:numPr>
+        <w:bidi/>
+        <w:spacing w:before="100" w:beforeAutospacing="1" w:after="100" w:afterAutospacing="1" w:line="240" w:lineRule="auto"/>
+        <w:rPr>
+          <w:rFonts w:ascii="Times New Roman" w:eastAsia="Times New Roman" w:hAnsi="Times New Roman" w:cs="B Lotus"/>
+          <w:kern w:val="0"/>
+          <w:sz w:val="28"/>
+          <w:szCs w:val="28"/>
+          <w14:ligatures w14:val="none"/>
+        </w:rPr>
+      </w:pPr>
+      <w:proofErr w:type="spellStart"/>
+      <w:proofErr w:type="gramStart"/>
+      <w:r>
+        <w:rPr>
+          <w:rFonts w:ascii="Aptos Narrow" w:eastAsia="Times New Roman" w:hAnsi="Aptos Narrow" w:cs="B Lotus"/>
+          <w:kern w:val="0"/>
+          <w:sz w:val="28"/>
+          <w:szCs w:val="28"/>
+          <w14:ligatures w14:val="none"/>
+        </w:rPr>
+        <w:t>plt.xlabel</w:t>
+      </w:r>
+      <w:proofErr w:type="spellEnd"/>
+      <w:proofErr w:type="gramEnd"/>
+      <w:r>
+        <w:rPr>
+          <w:rFonts w:ascii="Aptos Narrow" w:eastAsia="Times New Roman" w:hAnsi="Aptos Narrow" w:cs="B Lotus"/>
+          <w:kern w:val="0"/>
+          <w:sz w:val="28"/>
+          <w:szCs w:val="28"/>
+          <w:rtl/>
+          <w14:ligatures w14:val="none"/>
+        </w:rPr>
+        <w:t>:</w:t>
+      </w:r>
+      <w:r>
+        <w:rPr>
+          <w:rFonts w:ascii="Times New Roman" w:eastAsia="Times New Roman" w:hAnsi="Times New Roman" w:cs="B Lotus"/>
+          <w:kern w:val="0"/>
+          <w:sz w:val="28"/>
+          <w:szCs w:val="28"/>
+          <w:rtl/>
+          <w14:ligatures w14:val="none"/>
+        </w:rPr>
+        <w:t xml:space="preserve"> برچسب محور افق</w:t>
+      </w:r>
+      <w:r>
+        <w:rPr>
+          <w:rFonts w:ascii="Times New Roman" w:eastAsia="Times New Roman" w:hAnsi="Times New Roman" w:cs="B Lotus" w:hint="cs"/>
+          <w:kern w:val="0"/>
+          <w:sz w:val="28"/>
+          <w:szCs w:val="28"/>
+          <w:rtl/>
+          <w14:ligatures w14:val="none"/>
+        </w:rPr>
+        <w:t>ی</w:t>
+      </w:r>
+      <w:r>
+        <w:rPr>
+          <w:rFonts w:ascii="Times New Roman" w:eastAsia="Times New Roman" w:hAnsi="Times New Roman" w:cs="B Lotus"/>
+          <w:kern w:val="0"/>
+          <w:sz w:val="28"/>
+          <w:szCs w:val="28"/>
+          <w:rtl/>
+          <w14:ligatures w14:val="none"/>
+        </w:rPr>
+        <w:t xml:space="preserve"> را به «کلاس» با فونت </w:t>
+      </w:r>
+      <w:r>
+        <w:rPr>
+          <w:rFonts w:ascii="Times New Roman" w:eastAsia="Times New Roman" w:hAnsi="Times New Roman" w:cs="B Lotus"/>
+          <w:kern w:val="0"/>
+          <w:sz w:val="28"/>
+          <w:szCs w:val="28"/>
+          <w:rtl/>
+          <w:lang w:bidi="fa-IR"/>
+          <w14:ligatures w14:val="none"/>
+        </w:rPr>
+        <w:t>۱۲</w:t>
+      </w:r>
+      <w:r>
+        <w:rPr>
+          <w:rFonts w:ascii="Times New Roman" w:eastAsia="Times New Roman" w:hAnsi="Times New Roman" w:cs="B Lotus"/>
+          <w:kern w:val="0"/>
+          <w:sz w:val="28"/>
+          <w:szCs w:val="28"/>
+          <w:rtl/>
+          <w14:ligatures w14:val="none"/>
+        </w:rPr>
+        <w:t xml:space="preserve"> تنظ</w:t>
+      </w:r>
+      <w:r>
+        <w:rPr>
+          <w:rFonts w:ascii="Times New Roman" w:eastAsia="Times New Roman" w:hAnsi="Times New Roman" w:cs="B Lotus" w:hint="cs"/>
+          <w:kern w:val="0"/>
+          <w:sz w:val="28"/>
+          <w:szCs w:val="28"/>
+          <w:rtl/>
+          <w14:ligatures w14:val="none"/>
+        </w:rPr>
+        <w:t>ی</w:t>
+      </w:r>
+      <w:r>
+        <w:rPr>
+          <w:rFonts w:ascii="Times New Roman" w:eastAsia="Times New Roman" w:hAnsi="Times New Roman" w:cs="B Lotus" w:hint="eastAsia"/>
+          <w:kern w:val="0"/>
+          <w:sz w:val="28"/>
+          <w:szCs w:val="28"/>
+          <w:rtl/>
+          <w14:ligatures w14:val="none"/>
+        </w:rPr>
+        <w:t>م</w:t>
+      </w:r>
+      <w:r>
+        <w:rPr>
+          <w:rFonts w:ascii="Times New Roman" w:eastAsia="Times New Roman" w:hAnsi="Times New Roman" w:cs="B Lotus"/>
+          <w:kern w:val="0"/>
+          <w:sz w:val="28"/>
+          <w:szCs w:val="28"/>
+          <w:rtl/>
+          <w14:ligatures w14:val="none"/>
+        </w:rPr>
+        <w:t xml:space="preserve"> م</w:t>
+      </w:r>
+      <w:r>
+        <w:rPr>
+          <w:rFonts w:ascii="Times New Roman" w:eastAsia="Times New Roman" w:hAnsi="Times New Roman" w:cs="B Lotus" w:hint="cs"/>
+          <w:kern w:val="0"/>
+          <w:sz w:val="28"/>
+          <w:szCs w:val="28"/>
+          <w:rtl/>
+          <w14:ligatures w14:val="none"/>
+        </w:rPr>
+        <w:t>ی‌</w:t>
+      </w:r>
+      <w:r>
+        <w:rPr>
+          <w:rFonts w:ascii="Times New Roman" w:eastAsia="Times New Roman" w:hAnsi="Times New Roman" w:cs="B Lotus" w:hint="eastAsia"/>
+          <w:kern w:val="0"/>
+          <w:sz w:val="28"/>
+          <w:szCs w:val="28"/>
+          <w:rtl/>
+          <w14:ligatures w14:val="none"/>
+        </w:rPr>
+        <w:t>کند</w:t>
+      </w:r>
+      <w:r>
+        <w:rPr>
+          <w:rFonts w:ascii="Times New Roman" w:eastAsia="Times New Roman" w:hAnsi="Times New Roman" w:cs="B Lotus"/>
+          <w:kern w:val="0"/>
+          <w:sz w:val="28"/>
+          <w:szCs w:val="28"/>
+          <w:rtl/>
+          <w14:ligatures w14:val="none"/>
+        </w:rPr>
+        <w:t>.</w:t>
+      </w:r>
+    </w:p>
+    <w:p>
+      <w:pPr>
+        <w:numPr>
+          <w:ilvl w:val="0"/>
+          <w:numId w:val="43"/>
+        </w:numPr>
+        <w:bidi/>
+        <w:spacing w:before="100" w:beforeAutospacing="1" w:after="100" w:afterAutospacing="1" w:line="240" w:lineRule="auto"/>
+        <w:rPr>
+          <w:rFonts w:ascii="Times New Roman" w:eastAsia="Times New Roman" w:hAnsi="Times New Roman" w:cs="B Lotus"/>
+          <w:kern w:val="0"/>
+          <w:sz w:val="28"/>
+          <w:szCs w:val="28"/>
+          <w14:ligatures w14:val="none"/>
+        </w:rPr>
+      </w:pPr>
+      <w:proofErr w:type="spellStart"/>
+      <w:proofErr w:type="gramStart"/>
+      <w:r>
+        <w:rPr>
+          <w:rFonts w:ascii="Aptos Narrow" w:eastAsia="Times New Roman" w:hAnsi="Aptos Narrow" w:cs="B Lotus"/>
+          <w:kern w:val="0"/>
+          <w:sz w:val="28"/>
+          <w:szCs w:val="28"/>
+          <w14:ligatures w14:val="none"/>
+        </w:rPr>
+        <w:t>plt.ylabel</w:t>
+      </w:r>
+      <w:proofErr w:type="spellEnd"/>
+      <w:proofErr w:type="gramEnd"/>
+      <w:r>
+        <w:rPr>
+          <w:rFonts w:ascii="Times New Roman" w:eastAsia="Times New Roman" w:hAnsi="Times New Roman" w:cs="B Lotus"/>
+          <w:kern w:val="0"/>
+          <w:sz w:val="28"/>
+          <w:szCs w:val="28"/>
+          <w:rtl/>
+          <w14:ligatures w14:val="none"/>
+        </w:rPr>
+        <w:t>: برچسب محور عمود</w:t>
+      </w:r>
+      <w:r>
+        <w:rPr>
+          <w:rFonts w:ascii="Times New Roman" w:eastAsia="Times New Roman" w:hAnsi="Times New Roman" w:cs="B Lotus" w:hint="cs"/>
+          <w:kern w:val="0"/>
+          <w:sz w:val="28"/>
+          <w:szCs w:val="28"/>
+          <w:rtl/>
+          <w14:ligatures w14:val="none"/>
+        </w:rPr>
+        <w:t>ی</w:t>
+      </w:r>
+      <w:r>
+        <w:rPr>
+          <w:rFonts w:ascii="Times New Roman" w:eastAsia="Times New Roman" w:hAnsi="Times New Roman" w:cs="B Lotus"/>
+          <w:kern w:val="0"/>
+          <w:sz w:val="28"/>
+          <w:szCs w:val="28"/>
+          <w:rtl/>
+          <w14:ligatures w14:val="none"/>
+        </w:rPr>
+        <w:t xml:space="preserve"> را به «نمره» با فونت </w:t>
+      </w:r>
+      <w:r>
+        <w:rPr>
+          <w:rFonts w:ascii="Times New Roman" w:eastAsia="Times New Roman" w:hAnsi="Times New Roman" w:cs="B Lotus"/>
+          <w:kern w:val="0"/>
+          <w:sz w:val="28"/>
+          <w:szCs w:val="28"/>
+          <w:rtl/>
+          <w:lang w:bidi="fa-IR"/>
+          <w14:ligatures w14:val="none"/>
+        </w:rPr>
+        <w:t>۱۲</w:t>
+      </w:r>
+      <w:r>
+        <w:rPr>
+          <w:rFonts w:ascii="Times New Roman" w:eastAsia="Times New Roman" w:hAnsi="Times New Roman" w:cs="B Lotus"/>
+          <w:kern w:val="0"/>
+          <w:sz w:val="28"/>
+          <w:szCs w:val="28"/>
+          <w:rtl/>
+          <w14:ligatures w14:val="none"/>
+        </w:rPr>
+        <w:t xml:space="preserve"> تنظ</w:t>
+      </w:r>
+      <w:r>
+        <w:rPr>
+          <w:rFonts w:ascii="Times New Roman" w:eastAsia="Times New Roman" w:hAnsi="Times New Roman" w:cs="B Lotus" w:hint="cs"/>
+          <w:kern w:val="0"/>
+          <w:sz w:val="28"/>
+          <w:szCs w:val="28"/>
+          <w:rtl/>
+          <w14:ligatures w14:val="none"/>
+        </w:rPr>
+        <w:t>ی</w:t>
+      </w:r>
+      <w:r>
+        <w:rPr>
+          <w:rFonts w:ascii="Times New Roman" w:eastAsia="Times New Roman" w:hAnsi="Times New Roman" w:cs="B Lotus" w:hint="eastAsia"/>
+          <w:kern w:val="0"/>
+          <w:sz w:val="28"/>
+          <w:szCs w:val="28"/>
+          <w:rtl/>
+          <w14:ligatures w14:val="none"/>
+        </w:rPr>
+        <w:t>م</w:t>
+      </w:r>
+      <w:r>
+        <w:rPr>
+          <w:rFonts w:ascii="Times New Roman" w:eastAsia="Times New Roman" w:hAnsi="Times New Roman" w:cs="B Lotus"/>
+          <w:kern w:val="0"/>
+          <w:sz w:val="28"/>
+          <w:szCs w:val="28"/>
+          <w:rtl/>
+          <w14:ligatures w14:val="none"/>
+        </w:rPr>
+        <w:t xml:space="preserve"> م</w:t>
+      </w:r>
+      <w:r>
+        <w:rPr>
+          <w:rFonts w:ascii="Times New Roman" w:eastAsia="Times New Roman" w:hAnsi="Times New Roman" w:cs="B Lotus" w:hint="cs"/>
+          <w:kern w:val="0"/>
+          <w:sz w:val="28"/>
+          <w:szCs w:val="28"/>
+          <w:rtl/>
+          <w14:ligatures w14:val="none"/>
+        </w:rPr>
+        <w:t>ی‌</w:t>
+      </w:r>
+      <w:r>
+        <w:rPr>
+          <w:rFonts w:ascii="Times New Roman" w:eastAsia="Times New Roman" w:hAnsi="Times New Roman" w:cs="B Lotus" w:hint="eastAsia"/>
+          <w:kern w:val="0"/>
+          <w:sz w:val="28"/>
+          <w:szCs w:val="28"/>
+          <w:rtl/>
+          <w14:ligatures w14:val="none"/>
+        </w:rPr>
+        <w:t>کند</w:t>
+      </w:r>
+      <w:r>
+        <w:rPr>
+          <w:rFonts w:ascii="Times New Roman" w:eastAsia="Times New Roman" w:hAnsi="Times New Roman" w:cs="B Lotus"/>
+          <w:kern w:val="0"/>
+          <w:sz w:val="28"/>
+          <w:szCs w:val="28"/>
+          <w:rtl/>
+          <w14:ligatures w14:val="none"/>
+        </w:rPr>
+        <w:t>.</w:t>
+      </w:r>
+    </w:p>
+    <w:p>
+      <w:pPr>
+        <w:numPr>
+          <w:ilvl w:val="0"/>
+          <w:numId w:val="43"/>
+        </w:numPr>
+        <w:bidi/>
+        <w:spacing w:before="100" w:beforeAutospacing="1" w:after="100" w:afterAutospacing="1" w:line="240" w:lineRule="auto"/>
+        <w:rPr>
+          <w:rFonts w:ascii="Times New Roman" w:eastAsia="Times New Roman" w:hAnsi="Times New Roman" w:cs="B Lotus"/>
+          <w:kern w:val="0"/>
+          <w:sz w:val="28"/>
+          <w:szCs w:val="28"/>
+          <w14:ligatures w14:val="none"/>
+        </w:rPr>
+      </w:pPr>
+      <w:proofErr w:type="spellStart"/>
+      <w:proofErr w:type="gramStart"/>
+      <w:r>
+        <w:rPr>
+          <w:rFonts w:ascii="Aptos Narrow" w:eastAsia="Times New Roman" w:hAnsi="Aptos Narrow" w:cs="B Lotus"/>
+          <w:kern w:val="0"/>
+          <w:sz w:val="28"/>
+          <w:szCs w:val="28"/>
+          <w14:ligatures w14:val="none"/>
+        </w:rPr>
+        <w:t>plt.grid</w:t>
+      </w:r>
+      <w:proofErr w:type="spellEnd"/>
+      <w:proofErr w:type="gramEnd"/>
+      <w:r>
+        <w:rPr>
+          <w:rFonts w:ascii="Aptos Narrow" w:eastAsia="Times New Roman" w:hAnsi="Aptos Narrow" w:cs="B Lotus"/>
+          <w:kern w:val="0"/>
+          <w:sz w:val="28"/>
+          <w:szCs w:val="28"/>
+          <w14:ligatures w14:val="none"/>
+        </w:rPr>
+        <w:t>(True)</w:t>
+      </w:r>
+      <w:r>
+        <w:rPr>
+          <w:rFonts w:ascii="Aptos Narrow" w:eastAsia="Times New Roman" w:hAnsi="Aptos Narrow" w:cs="B Lotus"/>
+          <w:kern w:val="0"/>
+          <w:sz w:val="28"/>
+          <w:szCs w:val="28"/>
+          <w:rtl/>
+          <w14:ligatures w14:val="none"/>
+        </w:rPr>
+        <w:t>:</w:t>
+      </w:r>
+      <w:r>
+        <w:rPr>
+          <w:rFonts w:ascii="Times New Roman" w:eastAsia="Times New Roman" w:hAnsi="Times New Roman" w:cs="B Lotus"/>
+          <w:kern w:val="0"/>
+          <w:sz w:val="28"/>
+          <w:szCs w:val="28"/>
+          <w:rtl/>
+          <w14:ligatures w14:val="none"/>
+        </w:rPr>
+        <w:t xml:space="preserve"> خطوط شبکه‌ا</w:t>
+      </w:r>
+      <w:r>
+        <w:rPr>
+          <w:rFonts w:ascii="Times New Roman" w:eastAsia="Times New Roman" w:hAnsi="Times New Roman" w:cs="B Lotus" w:hint="cs"/>
+          <w:kern w:val="0"/>
+          <w:sz w:val="28"/>
+          <w:szCs w:val="28"/>
+          <w:rtl/>
+          <w14:ligatures w14:val="none"/>
+        </w:rPr>
+        <w:t>ی</w:t>
+      </w:r>
+      <w:r>
+        <w:rPr>
+          <w:rFonts w:ascii="Times New Roman" w:eastAsia="Times New Roman" w:hAnsi="Times New Roman" w:cs="B Lotus"/>
+          <w:kern w:val="0"/>
+          <w:sz w:val="28"/>
+          <w:szCs w:val="28"/>
+          <w:rtl/>
+          <w14:ligatures w14:val="none"/>
+        </w:rPr>
+        <w:t xml:space="preserve"> به نمودار اضافه م</w:t>
+      </w:r>
+      <w:r>
+        <w:rPr>
+          <w:rFonts w:ascii="Times New Roman" w:eastAsia="Times New Roman" w:hAnsi="Times New Roman" w:cs="B Lotus" w:hint="cs"/>
+          <w:kern w:val="0"/>
+          <w:sz w:val="28"/>
+          <w:szCs w:val="28"/>
+          <w:rtl/>
+          <w14:ligatures w14:val="none"/>
+        </w:rPr>
+        <w:t>ی‌</w:t>
+      </w:r>
+      <w:r>
+        <w:rPr>
+          <w:rFonts w:ascii="Times New Roman" w:eastAsia="Times New Roman" w:hAnsi="Times New Roman" w:cs="B Lotus" w:hint="eastAsia"/>
+          <w:kern w:val="0"/>
+          <w:sz w:val="28"/>
+          <w:szCs w:val="28"/>
+          <w:rtl/>
+          <w14:ligatures w14:val="none"/>
+        </w:rPr>
+        <w:t>کند</w:t>
+      </w:r>
+      <w:r>
+        <w:rPr>
+          <w:rFonts w:ascii="Times New Roman" w:eastAsia="Times New Roman" w:hAnsi="Times New Roman" w:cs="B Lotus"/>
+          <w:kern w:val="0"/>
+          <w:sz w:val="28"/>
+          <w:szCs w:val="28"/>
+          <w:rtl/>
+          <w14:ligatures w14:val="none"/>
+        </w:rPr>
+        <w:t>.</w:t>
+      </w:r>
+    </w:p>
+    <w:p>
+      <w:pPr>
+        <w:numPr>
+          <w:ilvl w:val="0"/>
+          <w:numId w:val="43"/>
+        </w:numPr>
+        <w:bidi/>
+        <w:spacing w:before="100" w:beforeAutospacing="1" w:after="100" w:afterAutospacing="1" w:line="240" w:lineRule="auto"/>
+        <w:rPr>
+          <w:rFonts w:ascii="Times New Roman" w:eastAsia="Times New Roman" w:hAnsi="Times New Roman" w:cs="B Lotus"/>
+          <w:kern w:val="0"/>
+          <w:sz w:val="28"/>
+          <w:szCs w:val="28"/>
+          <w14:ligatures w14:val="none"/>
+        </w:rPr>
+      </w:pPr>
+      <w:proofErr w:type="spellStart"/>
+      <w:proofErr w:type="gramStart"/>
+      <w:r>
+        <w:rPr>
+          <w:rFonts w:ascii="Aptos Narrow" w:eastAsia="Times New Roman" w:hAnsi="Aptos Narrow" w:cs="B Lotus"/>
+          <w:kern w:val="0"/>
+          <w:sz w:val="28"/>
+          <w:szCs w:val="28"/>
+          <w14:ligatures w14:val="none"/>
+        </w:rPr>
+        <w:t>plt.show</w:t>
+      </w:r>
+      <w:proofErr w:type="spellEnd"/>
+      <w:proofErr w:type="gramEnd"/>
+      <w:r>
+        <w:rPr>
+          <w:rFonts w:ascii="Aptos Narrow" w:eastAsia="Times New Roman" w:hAnsi="Aptos Narrow" w:cs="B Lotus"/>
+          <w:kern w:val="0"/>
+          <w:sz w:val="28"/>
+          <w:szCs w:val="28"/>
+          <w:rtl/>
+          <w14:ligatures w14:val="none"/>
+        </w:rPr>
+        <w:t xml:space="preserve">: </w:t>
+      </w:r>
+      <w:r>
+        <w:rPr>
+          <w:rFonts w:ascii="Times New Roman" w:eastAsia="Times New Roman" w:hAnsi="Times New Roman" w:cs="B Lotus"/>
+          <w:kern w:val="0"/>
+          <w:sz w:val="28"/>
+          <w:szCs w:val="28"/>
+          <w:rtl/>
+          <w14:ligatures w14:val="none"/>
+        </w:rPr>
+        <w:t>نمودار جعبه‌ا</w:t>
+      </w:r>
+      <w:r>
+        <w:rPr>
+          <w:rFonts w:ascii="Times New Roman" w:eastAsia="Times New Roman" w:hAnsi="Times New Roman" w:cs="B Lotus" w:hint="cs"/>
+          <w:kern w:val="0"/>
+          <w:sz w:val="28"/>
+          <w:szCs w:val="28"/>
+          <w:rtl/>
+          <w14:ligatures w14:val="none"/>
+        </w:rPr>
+        <w:t>ی</w:t>
+      </w:r>
+      <w:r>
+        <w:rPr>
+          <w:rFonts w:ascii="Times New Roman" w:eastAsia="Times New Roman" w:hAnsi="Times New Roman" w:cs="B Lotus"/>
+          <w:kern w:val="0"/>
+          <w:sz w:val="28"/>
+          <w:szCs w:val="28"/>
+          <w:rtl/>
+          <w14:ligatures w14:val="none"/>
+        </w:rPr>
+        <w:t xml:space="preserve"> را نما</w:t>
+      </w:r>
+      <w:r>
+        <w:rPr>
+          <w:rFonts w:ascii="Times New Roman" w:eastAsia="Times New Roman" w:hAnsi="Times New Roman" w:cs="B Lotus" w:hint="cs"/>
+          <w:kern w:val="0"/>
+          <w:sz w:val="28"/>
+          <w:szCs w:val="28"/>
+          <w:rtl/>
+          <w14:ligatures w14:val="none"/>
+        </w:rPr>
+        <w:t>ی</w:t>
+      </w:r>
+      <w:r>
+        <w:rPr>
+          <w:rFonts w:ascii="Times New Roman" w:eastAsia="Times New Roman" w:hAnsi="Times New Roman" w:cs="B Lotus" w:hint="eastAsia"/>
+          <w:kern w:val="0"/>
+          <w:sz w:val="28"/>
+          <w:szCs w:val="28"/>
+          <w:rtl/>
+          <w14:ligatures w14:val="none"/>
+        </w:rPr>
+        <w:t>ش</w:t>
+      </w:r>
+      <w:r>
+        <w:rPr>
+          <w:rFonts w:ascii="Times New Roman" w:eastAsia="Times New Roman" w:hAnsi="Times New Roman" w:cs="B Lotus"/>
+          <w:kern w:val="0"/>
+          <w:sz w:val="28"/>
+          <w:szCs w:val="28"/>
+          <w:rtl/>
+          <w14:ligatures w14:val="none"/>
+        </w:rPr>
+        <w:t xml:space="preserve"> م</w:t>
+      </w:r>
+      <w:r>
+        <w:rPr>
+          <w:rFonts w:ascii="Times New Roman" w:eastAsia="Times New Roman" w:hAnsi="Times New Roman" w:cs="B Lotus" w:hint="cs"/>
+          <w:kern w:val="0"/>
+          <w:sz w:val="28"/>
+          <w:szCs w:val="28"/>
+          <w:rtl/>
+          <w14:ligatures w14:val="none"/>
+        </w:rPr>
+        <w:t>ی‌</w:t>
+      </w:r>
+      <w:r>
+        <w:rPr>
+          <w:rFonts w:ascii="Times New Roman" w:eastAsia="Times New Roman" w:hAnsi="Times New Roman" w:cs="B Lotus" w:hint="eastAsia"/>
+          <w:kern w:val="0"/>
+          <w:sz w:val="28"/>
+          <w:szCs w:val="28"/>
+          <w:rtl/>
+          <w14:ligatures w14:val="none"/>
+        </w:rPr>
+        <w:t>دهد</w:t>
+      </w:r>
+      <w:r>
+        <w:rPr>
+          <w:rFonts w:ascii="Times New Roman" w:eastAsia="Times New Roman" w:hAnsi="Times New Roman" w:cs="B Lotus"/>
+          <w:kern w:val="0"/>
+          <w:sz w:val="28"/>
+          <w:szCs w:val="28"/>
+          <w:rtl/>
+          <w14:ligatures w14:val="none"/>
+        </w:rPr>
+        <w:t>.</w:t>
+      </w:r>
+    </w:p>
+    <w:p>
+      <w:pPr>
+        <w:bidi/>
+        <w:spacing w:before="100" w:beforeAutospacing="1" w:after="100" w:afterAutospacing="1" w:line="240" w:lineRule="auto"/>
+        <w:rPr>
+          <w:rFonts w:ascii="Times New Roman" w:eastAsia="Times New Roman" w:hAnsi="Times New Roman" w:cs="B Lotus"/>
+          <w:kern w:val="0"/>
+          <w:sz w:val="28"/>
+          <w:szCs w:val="28"/>
+          <w:rtl/>
+          <w:lang w:bidi="fa-IR"/>
+          <w14:ligatures w14:val="none"/>
+        </w:rPr>
+      </w:pPr>
+      <w:r>
+        <w:rPr>
+          <w:rFonts w:ascii="Times New Roman" w:eastAsia="Times New Roman" w:hAnsi="Times New Roman" w:cs="B Lotus" w:hint="cs"/>
+          <w:kern w:val="0"/>
+          <w:sz w:val="28"/>
+          <w:szCs w:val="28"/>
+          <w:rtl/>
+          <w:lang w:bidi="fa-IR"/>
+          <w14:ligatures w14:val="none"/>
+        </w:rPr>
+        <w:t xml:space="preserve"> کد و نتایج آن را در زیر مشاهده می کنید:</w:t>
+      </w:r>
+    </w:p>
+    <w:p>
+      <w:pPr>
+        <w:bidi/>
+        <w:spacing w:before="100" w:beforeAutospacing="1" w:after="100" w:afterAutospacing="1" w:line="240" w:lineRule="auto"/>
+        <w:rPr>
+          <w:rFonts w:ascii="Times New Roman" w:eastAsia="Times New Roman" w:hAnsi="Times New Roman" w:cs="B Lotus"/>
+          <w:kern w:val="0"/>
+          <w:sz w:val="28"/>
+          <w:szCs w:val="28"/>
+          <w:lang w:bidi="fa-IR"/>
+          <w14:ligatures w14:val="none"/>
+        </w:rPr>
+      </w:pPr>
+      <w:r>
+        <w:rPr>
+          <w:rFonts w:ascii="Times New Roman" w:eastAsia="Times New Roman" w:hAnsi="Times New Roman" w:cs="B Lotus" w:hint="cs"/>
+          <w:noProof/>
+          <w:kern w:val="0"/>
+          <w:sz w:val="28"/>
+          <w:szCs w:val="28"/>
+          <w:lang w:bidi="fa-IR"/>
+          <w14:ligatures w14:val="none"/>
+        </w:rPr>
+        <w:drawing>
+          <wp:inline distT="0" distB="0" distL="0" distR="0" wp14:anchorId="20F169E8" wp14:editId="4DB1D522">
+            <wp:extent cx="5939155" cy="2811145"/>
+            <wp:effectExtent l="0" t="0" r="4445" b="8255"/>
+            <wp:docPr id="48" name="Picture 48"/>
+            <wp:cNvGraphicFramePr>
+              <a:graphicFrameLocks xmlns:a="http://schemas.openxmlformats.org/drawingml/2006/main" noChangeAspect="1"/>
+            </wp:cNvGraphicFramePr>
+            <a:graphic xmlns:a="http://schemas.openxmlformats.org/drawingml/2006/main">
+              <a:graphicData uri="http://schemas.openxmlformats.org/drawingml/2006/picture">
+                <pic:pic xmlns:pic="http://schemas.openxmlformats.org/drawingml/2006/picture">
+                  <pic:nvPicPr>
+                    <pic:cNvPr id="0" name="Picture 1"/>
+                    <pic:cNvPicPr>
+                      <a:picLocks noChangeAspect="1" noChangeArrowheads="1"/>
+                    </pic:cNvPicPr>
+                  </pic:nvPicPr>
+                  <pic:blipFill>
+                    <a:blip r:embed="rId57" cstate="print">
+                      <a:extLst>
+                        <a:ext uri="{28A0092B-C50C-407E-A947-70E740481C1C}">
+                          <a14:useLocalDpi xmlns:a14="http://schemas.microsoft.com/office/drawing/2010/main" val="0"/>
+                        </a:ext>
+                      </a:extLst>
+                    </a:blip>
+                    <a:srcRect/>
+                    <a:stretch>
+                      <a:fillRect/>
+                    </a:stretch>
+                  </pic:blipFill>
+                  <pic:spPr bwMode="auto">
+                    <a:xfrm>
+                      <a:off x="0" y="0"/>
+                      <a:ext cx="5939155" cy="2811145"/>
+                    </a:xfrm>
+                    <a:prstGeom prst="rect">
+                      <a:avLst/>
+                    </a:prstGeom>
+                    <a:noFill/>
+                    <a:ln>
+                      <a:noFill/>
+                    </a:ln>
+                  </pic:spPr>
+                </pic:pic>
+              </a:graphicData>
+            </a:graphic>
+          </wp:inline>
+        </w:drawing>
+      </w:r>
+    </w:p>
+    <w:p>
+      <w:pPr>
+        <w:bidi/>
+        <w:spacing w:before="100" w:beforeAutospacing="1" w:after="100" w:afterAutospacing="1" w:line="240" w:lineRule="auto"/>
+        <w:rPr>
+          <w:rFonts w:ascii="Times New Roman" w:eastAsia="Times New Roman" w:hAnsi="Times New Roman" w:cs="B Lotus"/>
+          <w:kern w:val="0"/>
+          <w:sz w:val="28"/>
+          <w:szCs w:val="28"/>
+          <w:lang w:bidi="fa-IR"/>
+          <w14:ligatures w14:val="none"/>
+        </w:rPr>
+      </w:pPr>
+      <w:r>
+        <w:rPr>
+          <w:rFonts w:ascii="Times New Roman" w:eastAsia="Times New Roman" w:hAnsi="Times New Roman" w:cs="B Lotus"/>
+          <w:kern w:val="0"/>
+          <w:sz w:val="28"/>
+          <w:szCs w:val="28"/>
+          <w:rtl/>
+          <w:lang w:bidi="fa-IR"/>
+          <w14:ligatures w14:val="none"/>
+        </w:rPr>
+        <w:lastRenderedPageBreak/>
+        <w:drawing>
+          <wp:inline distT="0" distB="0" distL="0" distR="0" wp14:anchorId="7375D167" wp14:editId="78FAC822">
+            <wp:extent cx="5943600" cy="3942715"/>
+            <wp:effectExtent l="0" t="0" r="0" b="635"/>
+            <wp:docPr id="49" name="Picture 49"/>
+            <wp:cNvGraphicFramePr>
+              <a:graphicFrameLocks xmlns:a="http://schemas.openxmlformats.org/drawingml/2006/main" noChangeAspect="1"/>
+            </wp:cNvGraphicFramePr>
+            <a:graphic xmlns:a="http://schemas.openxmlformats.org/drawingml/2006/main">
+              <a:graphicData uri="http://schemas.openxmlformats.org/drawingml/2006/picture">
+                <pic:pic xmlns:pic="http://schemas.openxmlformats.org/drawingml/2006/picture">
+                  <pic:nvPicPr>
+                    <pic:cNvPr id="1" name=""/>
+                    <pic:cNvPicPr/>
+                  </pic:nvPicPr>
+                  <pic:blipFill>
+                    <a:blip r:embed="rId58"/>
+                    <a:stretch>
+                      <a:fillRect/>
+                    </a:stretch>
+                  </pic:blipFill>
+                  <pic:spPr>
+                    <a:xfrm>
+                      <a:off x="0" y="0"/>
+                      <a:ext cx="5943600" cy="3942715"/>
+                    </a:xfrm>
+                    <a:prstGeom prst="rect">
+                      <a:avLst/>
+                    </a:prstGeom>
+                  </pic:spPr>
+                </pic:pic>
+              </a:graphicData>
+            </a:graphic>
+          </wp:inline>
+        </w:drawing>
+      </w:r>
+    </w:p>
+    <w:p>
+      <w:pPr>
+        <w:bidi/>
+        <w:spacing w:before="100" w:beforeAutospacing="1" w:after="100" w:afterAutospacing="1" w:line="240" w:lineRule="auto"/>
+        <w:rPr>
+          <w:rFonts w:ascii="Times New Roman" w:eastAsia="Times New Roman" w:hAnsi="Times New Roman" w:cs="B Lotus"/>
+          <w:kern w:val="0"/>
+          <w:sz w:val="28"/>
+          <w:szCs w:val="28"/>
+          <w:lang w:bidi="fa-IR"/>
+          <w14:ligatures w14:val="none"/>
+        </w:rPr>
+      </w:pPr>
+      <w:r>
+        <w:rPr>
+          <w:rFonts w:ascii="Times New Roman" w:eastAsia="Times New Roman" w:hAnsi="Times New Roman" w:cs="B Lotus"/>
+          <w:kern w:val="0"/>
+          <w:sz w:val="28"/>
+          <w:szCs w:val="28"/>
+          <w:rtl/>
+          <w:lang w:bidi="fa-IR"/>
+          <w14:ligatures w14:val="none"/>
+        </w:rPr>
+        <w:lastRenderedPageBreak/>
+        <w:drawing>
+          <wp:inline distT="0" distB="0" distL="0" distR="0" wp14:anchorId="21B0973D" wp14:editId="4BA96922">
+            <wp:extent cx="5943600" cy="4654550"/>
+            <wp:effectExtent l="0" t="0" r="0" b="0"/>
+            <wp:docPr id="50" name="Picture 50"/>
+            <wp:cNvGraphicFramePr>
+              <a:graphicFrameLocks xmlns:a="http://schemas.openxmlformats.org/drawingml/2006/main" noChangeAspect="1"/>
+            </wp:cNvGraphicFramePr>
+            <a:graphic xmlns:a="http://schemas.openxmlformats.org/drawingml/2006/main">
+              <a:graphicData uri="http://schemas.openxmlformats.org/drawingml/2006/picture">
+                <pic:pic xmlns:pic="http://schemas.openxmlformats.org/drawingml/2006/picture">
+                  <pic:nvPicPr>
+                    <pic:cNvPr id="1" name=""/>
+                    <pic:cNvPicPr/>
+                  </pic:nvPicPr>
+                  <pic:blipFill>
+                    <a:blip r:embed="rId59"/>
+                    <a:stretch>
+                      <a:fillRect/>
+                    </a:stretch>
+                  </pic:blipFill>
+                  <pic:spPr>
+                    <a:xfrm>
+                      <a:off x="0" y="0"/>
+                      <a:ext cx="5943600" cy="4654550"/>
+                    </a:xfrm>
+                    <a:prstGeom prst="rect">
+                      <a:avLst/>
+                    </a:prstGeom>
+                  </pic:spPr>
+                </pic:pic>
+              </a:graphicData>
+            </a:graphic>
+          </wp:inline>
+        </w:drawing>
+      </w:r>
+    </w:p>
+    <w:p>
+      <w:pPr>
+        <w:bidi/>
+        <w:spacing w:before="100" w:beforeAutospacing="1" w:after="100" w:afterAutospacing="1" w:line="240" w:lineRule="auto"/>
+        <w:rPr>
+          <w:rFonts w:ascii="Times New Roman" w:eastAsia="Times New Roman" w:hAnsi="Times New Roman" w:cs="B Lotus" w:hint="cs"/>
+          <w:kern w:val="0"/>
+          <w:sz w:val="28"/>
+          <w:szCs w:val="28"/>
+          <w:lang w:bidi="fa-IR"/>
+          <w14:ligatures w14:val="none"/>
+        </w:rPr>
+      </w:pPr>
+    </w:p>
+    <w:p>
+      <w:pPr>
+        <w:bidi/>
+        <w:rPr>
+          <w:rFonts w:ascii="Aptos Narrow" w:hAnsi="Aptos Narrow" w:cs="B Lotus"/>
+          <w:sz w:val="28"/>
+          <w:szCs w:val="28"/>
+          <w:lang w:bidi="fa-IR"/>
+        </w:rPr>
+      </w:pPr>
+    </w:p>
+    <w:p>
+      <w:pPr>
+        <w:bidi/>
+        <w:rPr>
+          <w:rFonts w:ascii="Aptos Narrow" w:hAnsi="Aptos Narrow" w:cs="B Lotus"/>
+          <w:sz w:val="28"/>
+          <w:szCs w:val="28"/>
+          <w:lang w:bidi="fa-IR"/>
+        </w:rPr>
+      </w:pPr>
+    </w:p>
+    <w:p>
+      <w:pPr>
+        <w:bidi/>
+        <w:rPr>
+          <w:rFonts w:ascii="Aptos Narrow" w:hAnsi="Aptos Narrow" w:cs="B Lotus"/>
+          <w:sz w:val="28"/>
+          <w:szCs w:val="28"/>
+          <w:lang w:bidi="fa-IR"/>
+        </w:rPr>
+      </w:pPr>
+    </w:p>
+    <w:p>
+      <w:pPr>
+        <w:bidi/>
+        <w:rPr>
+          <w:rFonts w:ascii="Aptos Narrow" w:hAnsi="Aptos Narrow" w:cs="B Lotus"/>
+          <w:sz w:val="28"/>
+          <w:szCs w:val="28"/>
+          <w:lang w:bidi="fa-IR"/>
+        </w:rPr>
+      </w:pPr>
+    </w:p>
+    <w:p>
+      <w:pPr>
+        <w:bidi/>
+        <w:rPr>
+          <w:rFonts w:ascii="Aptos Narrow" w:hAnsi="Aptos Narrow" w:cs="B Lotus"/>
+          <w:sz w:val="28"/>
+          <w:szCs w:val="28"/>
+          <w:lang w:bidi="fa-IR"/>
+        </w:rPr>
+      </w:pPr>
+    </w:p>
+    <w:p>
+      <w:pPr>
+        <w:bidi/>
+        <w:rPr>
+          <w:rFonts w:ascii="Aptos Narrow" w:hAnsi="Aptos Narrow" w:cs="B Lotus"/>
+          <w:sz w:val="28"/>
+          <w:szCs w:val="28"/>
+          <w:lang w:bidi="fa-IR"/>
+        </w:rPr>
+      </w:pPr>
+    </w:p>
+    <w:p>
+      <w:pPr>
+        <w:bidi/>
+        <w:rPr>
+          <w:rFonts w:ascii="Aptos Narrow" w:hAnsi="Aptos Narrow" w:cs="B Lotus"/>
+          <w:sz w:val="28"/>
+          <w:szCs w:val="28"/>
           <w:lang w:bidi="fa-IR"/>
         </w:rPr>
       </w:pPr>
@@ -27684,7 +29235,7 @@
                     </pic:cNvPicPr>
                   </pic:nvPicPr>
                   <pic:blipFill>
-                    <a:blip r:embed="rId57">
+                    <a:blip r:embed="rId60">
                       <a:extLst>
                         <a:ext uri="{28A0092B-C50C-407E-A947-70E740481C1C}">
                           <a14:useLocalDpi xmlns:a14="http://schemas.microsoft.com/office/drawing/2010/main" val="0"/>
@@ -28310,7 +29861,7 @@
           <w:lang w:bidi="fa-IR"/>
         </w:rPr>
         <w:drawing>
-          <wp:inline distT="0" distB="0" distL="0" distR="0" wp14:anchorId="6B0370E6" wp14:editId="49704ECE">
+          <wp:inline distT="0" distB="0" distL="0" distR="0" wp14:anchorId="6B0370E6" wp14:editId="1A2821A7">
             <wp:extent cx="5934710" cy="2779395"/>
             <wp:effectExtent l="0" t="0" r="8890" b="1905"/>
             <wp:docPr id="44" name="Picture 44"/>
@@ -28327,7 +29878,7 @@
                     </pic:cNvPicPr>
                   </pic:nvPicPr>
                   <pic:blipFill>
-                    <a:blip r:embed="rId58" cstate="print">
+                    <a:blip r:embed="rId61" cstate="print">
                       <a:extLst>
                         <a:ext uri="{28A0092B-C50C-407E-A947-70E740481C1C}">
                           <a14:useLocalDpi xmlns:a14="http://schemas.microsoft.com/office/drawing/2010/main" val="0"/>
@@ -28401,7 +29952,7 @@
           <w:lang w:bidi="fa-IR"/>
         </w:rPr>
         <w:drawing>
-          <wp:inline distT="0" distB="0" distL="0" distR="0" wp14:anchorId="13A4E186" wp14:editId="0D3BC7E5">
+          <wp:inline distT="0" distB="0" distL="0" distR="0" wp14:anchorId="13A4E186" wp14:editId="728958FF">
             <wp:extent cx="5939155" cy="570230"/>
             <wp:effectExtent l="0" t="0" r="4445" b="1270"/>
             <wp:docPr id="45" name="Picture 45"/>
@@ -28418,7 +29969,7 @@
                     </pic:cNvPicPr>
                   </pic:nvPicPr>
                   <pic:blipFill>
-                    <a:blip r:embed="rId59" cstate="print">
+                    <a:blip r:embed="rId62" cstate="print">
                       <a:extLst>
                         <a:ext uri="{28A0092B-C50C-407E-A947-70E740481C1C}">
                           <a14:useLocalDpi xmlns:a14="http://schemas.microsoft.com/office/drawing/2010/main" val="0"/>
@@ -28524,7 +30075,7 @@
         </w:rPr>
         <w:lastRenderedPageBreak/>
         <w:drawing>
-          <wp:inline distT="0" distB="0" distL="0" distR="0" wp14:anchorId="6E4FFEEE" wp14:editId="09AB572B">
+          <wp:inline distT="0" distB="0" distL="0" distR="0" wp14:anchorId="6E4FFEEE" wp14:editId="6AD117C2">
             <wp:extent cx="5943600" cy="561340"/>
             <wp:effectExtent l="0" t="0" r="0" b="0"/>
             <wp:docPr id="46" name="Picture 46"/>
@@ -28541,7 +30092,7 @@
                     </pic:cNvPicPr>
                   </pic:nvPicPr>
                   <pic:blipFill>
-                    <a:blip r:embed="rId60" cstate="print">
+                    <a:blip r:embed="rId63" cstate="print">
                       <a:extLst>
                         <a:ext uri="{28A0092B-C50C-407E-A947-70E740481C1C}">
                           <a14:useLocalDpi xmlns:a14="http://schemas.microsoft.com/office/drawing/2010/main" val="0"/>
@@ -28644,7 +30195,7 @@
           <w:lang w:bidi="fa-IR"/>
         </w:rPr>
         <w:drawing>
-          <wp:inline distT="0" distB="0" distL="0" distR="0" wp14:anchorId="4101DF96" wp14:editId="00B70E46">
+          <wp:inline distT="0" distB="0" distL="0" distR="0" wp14:anchorId="4101DF96" wp14:editId="79FFF118">
             <wp:extent cx="5943600" cy="516255"/>
             <wp:effectExtent l="0" t="0" r="0" b="0"/>
             <wp:docPr id="47" name="Picture 47"/>
@@ -28661,7 +30212,7 @@
                     </pic:cNvPicPr>
                   </pic:nvPicPr>
                   <pic:blipFill>
-                    <a:blip r:embed="rId61" cstate="print">
+                    <a:blip r:embed="rId64" cstate="print">
                       <a:extLst>
                         <a:ext uri="{28A0092B-C50C-407E-A947-70E740481C1C}">
                           <a14:useLocalDpi xmlns:a14="http://schemas.microsoft.com/office/drawing/2010/main" val="0"/>
@@ -28700,7 +30251,6 @@
           <w:rFonts w:ascii="Aptos Narrow" w:hAnsi="Aptos Narrow" w:cs="B Lotus"/>
           <w:sz w:val="28"/>
           <w:szCs w:val="28"/>
-          <w:rtl/>
           <w:lang w:bidi="fa-IR"/>
         </w:rPr>
       </w:pPr>
@@ -28743,15 +30293,27 @@
           <w:rFonts w:ascii="Aptos Narrow" w:hAnsi="Aptos Narrow" w:cs="B Lotus"/>
           <w:sz w:val="28"/>
           <w:szCs w:val="28"/>
-          <w:lang w:bidi="fa-IR"/>
-        </w:rPr>
-      </w:pPr>
-    </w:p>
-    <w:p>
-      <w:pPr>
-        <w:bidi/>
-        <w:rPr>
-          <w:rFonts w:ascii="Aptos Narrow" w:hAnsi="Aptos Narrow" w:cs="B Lotus" w:hint="cs"/>
+          <w:rtl/>
+          <w:lang w:bidi="fa-IR"/>
+        </w:rPr>
+      </w:pPr>
+    </w:p>
+    <w:p>
+      <w:pPr>
+        <w:bidi/>
+        <w:rPr>
+          <w:rFonts w:ascii="Aptos Narrow" w:hAnsi="Aptos Narrow" w:cs="B Lotus"/>
+          <w:sz w:val="28"/>
+          <w:szCs w:val="28"/>
+          <w:lang w:bidi="fa-IR"/>
+        </w:rPr>
+      </w:pPr>
+    </w:p>
+    <w:p>
+      <w:pPr>
+        <w:bidi/>
+        <w:rPr>
+          <w:rFonts w:ascii="Aptos Narrow" w:hAnsi="Aptos Narrow" w:cs="B Lotus"/>
           <w:sz w:val="28"/>
           <w:szCs w:val="28"/>
           <w:rtl/>
@@ -28783,12 +30345,12 @@
       </w:pPr>
     </w:p>
     <w:sectPr>
-      <w:headerReference w:type="even" r:id="rId62"/>
-      <w:headerReference w:type="default" r:id="rId63"/>
-      <w:footerReference w:type="even" r:id="rId64"/>
-      <w:footerReference w:type="default" r:id="rId65"/>
-      <w:headerReference w:type="first" r:id="rId66"/>
-      <w:footerReference w:type="first" r:id="rId67"/>
+      <w:headerReference w:type="even" r:id="rId65"/>
+      <w:headerReference w:type="default" r:id="rId66"/>
+      <w:footerReference w:type="even" r:id="rId67"/>
+      <w:footerReference w:type="default" r:id="rId68"/>
+      <w:headerReference w:type="first" r:id="rId69"/>
+      <w:footerReference w:type="first" r:id="rId70"/>
       <w:pgSz w:w="12240" w:h="15840"/>
       <w:pgMar w:top="1440" w:right="1440" w:bottom="1440" w:left="1440" w:header="720" w:footer="720" w:gutter="0"/>
       <w:pgBorders w:offsetFrom="page">
@@ -31254,6 +32816,155 @@
     </w:lvl>
   </w:abstractNum>
   <w:abstractNum w:abstractNumId="17" w15:restartNumberingAfterBreak="0">
+    <w:nsid w:val="3C373CAE"/>
+    <w:multiLevelType w:val="multilevel"/>
+    <w:tmpl w:val="2EA4AFFE"/>
+    <w:lvl w:ilvl="0">
+      <w:start w:val="1"/>
+      <w:numFmt w:val="bullet"/>
+      <w:lvlText w:val=""/>
+      <w:lvlJc w:val="left"/>
+      <w:pPr>
+        <w:tabs>
+          <w:tab w:val="num" w:pos="720"/>
+        </w:tabs>
+        <w:ind w:left="720" w:hanging="360"/>
+      </w:pPr>
+      <w:rPr>
+        <w:rFonts w:ascii="Symbol" w:hAnsi="Symbol" w:hint="default"/>
+        <w:sz w:val="20"/>
+      </w:rPr>
+    </w:lvl>
+    <w:lvl w:ilvl="1" w:tentative="1">
+      <w:start w:val="1"/>
+      <w:numFmt w:val="bullet"/>
+      <w:lvlText w:val="o"/>
+      <w:lvlJc w:val="left"/>
+      <w:pPr>
+        <w:tabs>
+          <w:tab w:val="num" w:pos="1440"/>
+        </w:tabs>
+        <w:ind w:left="1440" w:hanging="360"/>
+      </w:pPr>
+      <w:rPr>
+        <w:rFonts w:ascii="Courier New" w:hAnsi="Courier New" w:hint="default"/>
+        <w:sz w:val="20"/>
+      </w:rPr>
+    </w:lvl>
+    <w:lvl w:ilvl="2" w:tentative="1">
+      <w:start w:val="1"/>
+      <w:numFmt w:val="bullet"/>
+      <w:lvlText w:val=""/>
+      <w:lvlJc w:val="left"/>
+      <w:pPr>
+        <w:tabs>
+          <w:tab w:val="num" w:pos="2160"/>
+        </w:tabs>
+        <w:ind w:left="2160" w:hanging="360"/>
+      </w:pPr>
+      <w:rPr>
+        <w:rFonts w:ascii="Wingdings" w:hAnsi="Wingdings" w:hint="default"/>
+        <w:sz w:val="20"/>
+      </w:rPr>
+    </w:lvl>
+    <w:lvl w:ilvl="3" w:tentative="1">
+      <w:start w:val="1"/>
+      <w:numFmt w:val="bullet"/>
+      <w:lvlText w:val=""/>
+      <w:lvlJc w:val="left"/>
+      <w:pPr>
+        <w:tabs>
+          <w:tab w:val="num" w:pos="2880"/>
+        </w:tabs>
+        <w:ind w:left="2880" w:hanging="360"/>
+      </w:pPr>
+      <w:rPr>
+        <w:rFonts w:ascii="Wingdings" w:hAnsi="Wingdings" w:hint="default"/>
+        <w:sz w:val="20"/>
+      </w:rPr>
+    </w:lvl>
+    <w:lvl w:ilvl="4" w:tentative="1">
+      <w:start w:val="1"/>
+      <w:numFmt w:val="bullet"/>
+      <w:lvlText w:val=""/>
+      <w:lvlJc w:val="left"/>
+      <w:pPr>
+        <w:tabs>
+          <w:tab w:val="num" w:pos="3600"/>
+        </w:tabs>
+        <w:ind w:left="3600" w:hanging="360"/>
+      </w:pPr>
+      <w:rPr>
+        <w:rFonts w:ascii="Wingdings" w:hAnsi="Wingdings" w:hint="default"/>
+        <w:sz w:val="20"/>
+      </w:rPr>
+    </w:lvl>
+    <w:lvl w:ilvl="5" w:tentative="1">
+      <w:start w:val="1"/>
+      <w:numFmt w:val="bullet"/>
+      <w:lvlText w:val=""/>
+      <w:lvlJc w:val="left"/>
+      <w:pPr>
+        <w:tabs>
+          <w:tab w:val="num" w:pos="4320"/>
+        </w:tabs>
+        <w:ind w:left="4320" w:hanging="360"/>
+      </w:pPr>
+      <w:rPr>
+        <w:rFonts w:ascii="Wingdings" w:hAnsi="Wingdings" w:hint="default"/>
+        <w:sz w:val="20"/>
+      </w:rPr>
+    </w:lvl>
+    <w:lvl w:ilvl="6" w:tentative="1">
+      <w:start w:val="1"/>
+      <w:numFmt w:val="bullet"/>
+      <w:lvlText w:val=""/>
+      <w:lvlJc w:val="left"/>
+      <w:pPr>
+        <w:tabs>
+          <w:tab w:val="num" w:pos="5040"/>
+        </w:tabs>
+        <w:ind w:left="5040" w:hanging="360"/>
+      </w:pPr>
+      <w:rPr>
+        <w:rFonts w:ascii="Wingdings" w:hAnsi="Wingdings" w:hint="default"/>
+        <w:sz w:val="20"/>
+      </w:rPr>
+    </w:lvl>
+    <w:lvl w:ilvl="7" w:tentative="1">
+      <w:start w:val="1"/>
+      <w:numFmt w:val="bullet"/>
+      <w:lvlText w:val=""/>
+      <w:lvlJc w:val="left"/>
+      <w:pPr>
+        <w:tabs>
+          <w:tab w:val="num" w:pos="5760"/>
+        </w:tabs>
+        <w:ind w:left="5760" w:hanging="360"/>
+      </w:pPr>
+      <w:rPr>
+        <w:rFonts w:ascii="Wingdings" w:hAnsi="Wingdings" w:hint="default"/>
+        <w:sz w:val="20"/>
+      </w:rPr>
+    </w:lvl>
+    <w:lvl w:ilvl="8" w:tentative="1">
+      <w:start w:val="1"/>
+      <w:numFmt w:val="bullet"/>
+      <w:lvlText w:val=""/>
+      <w:lvlJc w:val="left"/>
+      <w:pPr>
+        <w:tabs>
+          <w:tab w:val="num" w:pos="6480"/>
+        </w:tabs>
+        <w:ind w:left="6480" w:hanging="360"/>
+      </w:pPr>
+      <w:rPr>
+        <w:rFonts w:ascii="Wingdings" w:hAnsi="Wingdings" w:hint="default"/>
+        <w:sz w:val="20"/>
+      </w:rPr>
+    </w:lvl>
+  </w:abstractNum>
+  <w:abstractNum w:abstractNumId="18" w15:restartNumberingAfterBreak="0">
     <w:nsid w:val="3E917885"/>
     <w:multiLevelType w:val="multilevel"/>
     <w:tmpl w:val="D4763776"/>
@@ -31366,7 +33077,7 @@
       </w:pPr>
     </w:lvl>
   </w:abstractNum>
-  <w:abstractNum w:abstractNumId="18" w15:restartNumberingAfterBreak="0">
+  <w:abstractNum w:abstractNumId="19" w15:restartNumberingAfterBreak="0">
     <w:nsid w:val="3F8338D7"/>
     <w:multiLevelType w:val="multilevel"/>
     <w:tmpl w:val="8182DAAE"/>
@@ -31515,7 +33226,7 @@
       </w:rPr>
     </w:lvl>
   </w:abstractNum>
-  <w:abstractNum w:abstractNumId="19" w15:restartNumberingAfterBreak="0">
+  <w:abstractNum w:abstractNumId="20" w15:restartNumberingAfterBreak="0">
     <w:nsid w:val="40D61E05"/>
     <w:multiLevelType w:val="multilevel"/>
     <w:tmpl w:val="9B04659A"/>
@@ -31632,7 +33343,7 @@
       </w:pPr>
     </w:lvl>
   </w:abstractNum>
-  <w:abstractNum w:abstractNumId="20" w15:restartNumberingAfterBreak="0">
+  <w:abstractNum w:abstractNumId="21" w15:restartNumberingAfterBreak="0">
     <w:nsid w:val="4145432A"/>
     <w:multiLevelType w:val="multilevel"/>
     <w:tmpl w:val="BD30501C"/>
@@ -31781,7 +33492,7 @@
       </w:rPr>
     </w:lvl>
   </w:abstractNum>
-  <w:abstractNum w:abstractNumId="21" w15:restartNumberingAfterBreak="0">
+  <w:abstractNum w:abstractNumId="22" w15:restartNumberingAfterBreak="0">
     <w:nsid w:val="41E64932"/>
     <w:multiLevelType w:val="multilevel"/>
     <w:tmpl w:val="97CCD7EC"/>
@@ -31930,7 +33641,7 @@
       </w:rPr>
     </w:lvl>
   </w:abstractNum>
-  <w:abstractNum w:abstractNumId="22" w15:restartNumberingAfterBreak="0">
+  <w:abstractNum w:abstractNumId="23" w15:restartNumberingAfterBreak="0">
     <w:nsid w:val="47B94A1D"/>
     <w:multiLevelType w:val="hybridMultilevel"/>
     <w:tmpl w:val="E54AC3DA"/>
@@ -32043,7 +33754,7 @@
       </w:rPr>
     </w:lvl>
   </w:abstractNum>
-  <w:abstractNum w:abstractNumId="23" w15:restartNumberingAfterBreak="0">
+  <w:abstractNum w:abstractNumId="24" w15:restartNumberingAfterBreak="0">
     <w:nsid w:val="47FA031A"/>
     <w:multiLevelType w:val="multilevel"/>
     <w:tmpl w:val="73D29B9E"/>
@@ -32192,7 +33903,7 @@
       </w:rPr>
     </w:lvl>
   </w:abstractNum>
-  <w:abstractNum w:abstractNumId="24" w15:restartNumberingAfterBreak="0">
+  <w:abstractNum w:abstractNumId="25" w15:restartNumberingAfterBreak="0">
     <w:nsid w:val="4B6059C3"/>
     <w:multiLevelType w:val="hybridMultilevel"/>
     <w:tmpl w:val="BA607E66"/>
@@ -32278,7 +33989,7 @@
       </w:pPr>
     </w:lvl>
   </w:abstractNum>
-  <w:abstractNum w:abstractNumId="25" w15:restartNumberingAfterBreak="0">
+  <w:abstractNum w:abstractNumId="26" w15:restartNumberingAfterBreak="0">
     <w:nsid w:val="4C6F70AC"/>
     <w:multiLevelType w:val="multilevel"/>
     <w:tmpl w:val="78B2C59A"/>
@@ -32427,7 +34138,7 @@
       </w:rPr>
     </w:lvl>
   </w:abstractNum>
-  <w:abstractNum w:abstractNumId="26" w15:restartNumberingAfterBreak="0">
+  <w:abstractNum w:abstractNumId="27" w15:restartNumberingAfterBreak="0">
     <w:nsid w:val="4D1C62CB"/>
     <w:multiLevelType w:val="multilevel"/>
     <w:tmpl w:val="B3C634F2"/>
@@ -32540,7 +34251,7 @@
       </w:pPr>
     </w:lvl>
   </w:abstractNum>
-  <w:abstractNum w:abstractNumId="27" w15:restartNumberingAfterBreak="0">
+  <w:abstractNum w:abstractNumId="28" w15:restartNumberingAfterBreak="0">
     <w:nsid w:val="56DD295F"/>
     <w:multiLevelType w:val="multilevel"/>
     <w:tmpl w:val="CC4030FC"/>
@@ -32689,7 +34400,7 @@
       </w:rPr>
     </w:lvl>
   </w:abstractNum>
-  <w:abstractNum w:abstractNumId="28" w15:restartNumberingAfterBreak="0">
+  <w:abstractNum w:abstractNumId="29" w15:restartNumberingAfterBreak="0">
     <w:nsid w:val="5B7A21C7"/>
     <w:multiLevelType w:val="hybridMultilevel"/>
     <w:tmpl w:val="844AA8FE"/>
@@ -32802,7 +34513,7 @@
       </w:rPr>
     </w:lvl>
   </w:abstractNum>
-  <w:abstractNum w:abstractNumId="29" w15:restartNumberingAfterBreak="0">
+  <w:abstractNum w:abstractNumId="30" w15:restartNumberingAfterBreak="0">
     <w:nsid w:val="5CC66AFC"/>
     <w:multiLevelType w:val="multilevel"/>
     <w:tmpl w:val="05F8388E"/>
@@ -32915,7 +34626,7 @@
       </w:pPr>
     </w:lvl>
   </w:abstractNum>
-  <w:abstractNum w:abstractNumId="30" w15:restartNumberingAfterBreak="0">
+  <w:abstractNum w:abstractNumId="31" w15:restartNumberingAfterBreak="0">
     <w:nsid w:val="5DAE30BC"/>
     <w:multiLevelType w:val="multilevel"/>
     <w:tmpl w:val="A75C1F0E"/>
@@ -33028,7 +34739,7 @@
       </w:pPr>
     </w:lvl>
   </w:abstractNum>
-  <w:abstractNum w:abstractNumId="31" w15:restartNumberingAfterBreak="0">
+  <w:abstractNum w:abstractNumId="32" w15:restartNumberingAfterBreak="0">
     <w:nsid w:val="645B517D"/>
     <w:multiLevelType w:val="multilevel"/>
     <w:tmpl w:val="EC9E2016"/>
@@ -33145,7 +34856,7 @@
       </w:pPr>
     </w:lvl>
   </w:abstractNum>
-  <w:abstractNum w:abstractNumId="32" w15:restartNumberingAfterBreak="0">
+  <w:abstractNum w:abstractNumId="33" w15:restartNumberingAfterBreak="0">
     <w:nsid w:val="67212C97"/>
     <w:multiLevelType w:val="multilevel"/>
     <w:tmpl w:val="D40EB65C"/>
@@ -33294,7 +35005,7 @@
       </w:rPr>
     </w:lvl>
   </w:abstractNum>
-  <w:abstractNum w:abstractNumId="33" w15:restartNumberingAfterBreak="0">
+  <w:abstractNum w:abstractNumId="34" w15:restartNumberingAfterBreak="0">
     <w:nsid w:val="6A3E0CF8"/>
     <w:multiLevelType w:val="multilevel"/>
     <w:tmpl w:val="86EC8DD6"/>
@@ -33411,7 +35122,7 @@
       </w:pPr>
     </w:lvl>
   </w:abstractNum>
-  <w:abstractNum w:abstractNumId="34" w15:restartNumberingAfterBreak="0">
+  <w:abstractNum w:abstractNumId="35" w15:restartNumberingAfterBreak="0">
     <w:nsid w:val="6A4F2527"/>
     <w:multiLevelType w:val="multilevel"/>
     <w:tmpl w:val="18689910"/>
@@ -33560,7 +35271,7 @@
       </w:rPr>
     </w:lvl>
   </w:abstractNum>
-  <w:abstractNum w:abstractNumId="35" w15:restartNumberingAfterBreak="0">
+  <w:abstractNum w:abstractNumId="36" w15:restartNumberingAfterBreak="0">
     <w:nsid w:val="6CAB3118"/>
     <w:multiLevelType w:val="multilevel"/>
     <w:tmpl w:val="517EE538"/>
@@ -33673,7 +35384,7 @@
       </w:pPr>
     </w:lvl>
   </w:abstractNum>
-  <w:abstractNum w:abstractNumId="36" w15:restartNumberingAfterBreak="0">
+  <w:abstractNum w:abstractNumId="37" w15:restartNumberingAfterBreak="0">
     <w:nsid w:val="6F6A72E2"/>
     <w:multiLevelType w:val="multilevel"/>
     <w:tmpl w:val="4CD4B524"/>
@@ -33822,7 +35533,7 @@
       </w:rPr>
     </w:lvl>
   </w:abstractNum>
-  <w:abstractNum w:abstractNumId="37" w15:restartNumberingAfterBreak="0">
+  <w:abstractNum w:abstractNumId="38" w15:restartNumberingAfterBreak="0">
     <w:nsid w:val="71BA4775"/>
     <w:multiLevelType w:val="multilevel"/>
     <w:tmpl w:val="32EE4192"/>
@@ -33939,7 +35650,7 @@
       </w:pPr>
     </w:lvl>
   </w:abstractNum>
-  <w:abstractNum w:abstractNumId="38" w15:restartNumberingAfterBreak="0">
+  <w:abstractNum w:abstractNumId="39" w15:restartNumberingAfterBreak="0">
     <w:nsid w:val="71EE04CB"/>
     <w:multiLevelType w:val="multilevel"/>
     <w:tmpl w:val="1A769BCE"/>
@@ -34088,7 +35799,7 @@
       </w:rPr>
     </w:lvl>
   </w:abstractNum>
-  <w:abstractNum w:abstractNumId="39" w15:restartNumberingAfterBreak="0">
+  <w:abstractNum w:abstractNumId="40" w15:restartNumberingAfterBreak="0">
     <w:nsid w:val="72E33B5A"/>
     <w:multiLevelType w:val="multilevel"/>
     <w:tmpl w:val="55A6437C"/>
@@ -34237,7 +35948,7 @@
       </w:rPr>
     </w:lvl>
   </w:abstractNum>
-  <w:abstractNum w:abstractNumId="40" w15:restartNumberingAfterBreak="0">
+  <w:abstractNum w:abstractNumId="41" w15:restartNumberingAfterBreak="0">
     <w:nsid w:val="74BD4DE0"/>
     <w:multiLevelType w:val="multilevel"/>
     <w:tmpl w:val="931C3F1A"/>
@@ -34386,7 +36097,7 @@
       </w:rPr>
     </w:lvl>
   </w:abstractNum>
-  <w:abstractNum w:abstractNumId="41" w15:restartNumberingAfterBreak="0">
+  <w:abstractNum w:abstractNumId="42" w15:restartNumberingAfterBreak="0">
     <w:nsid w:val="784D0592"/>
     <w:multiLevelType w:val="multilevel"/>
     <w:tmpl w:val="EA1E174A"/>
@@ -34539,64 +36250,64 @@
     <w:abstractNumId w:val="4"/>
   </w:num>
   <w:num w:numId="2" w16cid:durableId="1969430371">
-    <w:abstractNumId w:val="24"/>
+    <w:abstractNumId w:val="25"/>
   </w:num>
   <w:num w:numId="3" w16cid:durableId="2046982057">
     <w:abstractNumId w:val="7"/>
   </w:num>
   <w:num w:numId="4" w16cid:durableId="1220047242">
-    <w:abstractNumId w:val="32"/>
+    <w:abstractNumId w:val="33"/>
   </w:num>
   <w:num w:numId="5" w16cid:durableId="41559365">
-    <w:abstractNumId w:val="17"/>
+    <w:abstractNumId w:val="18"/>
   </w:num>
   <w:num w:numId="6" w16cid:durableId="1099833964">
-    <w:abstractNumId w:val="26"/>
+    <w:abstractNumId w:val="27"/>
   </w:num>
   <w:num w:numId="7" w16cid:durableId="66878713">
-    <w:abstractNumId w:val="21"/>
+    <w:abstractNumId w:val="22"/>
   </w:num>
   <w:num w:numId="8" w16cid:durableId="1117069214">
-    <w:abstractNumId w:val="34"/>
+    <w:abstractNumId w:val="35"/>
   </w:num>
   <w:num w:numId="9" w16cid:durableId="789596100">
     <w:abstractNumId w:val="15"/>
   </w:num>
   <w:num w:numId="10" w16cid:durableId="1771268357">
-    <w:abstractNumId w:val="41"/>
+    <w:abstractNumId w:val="42"/>
   </w:num>
   <w:num w:numId="11" w16cid:durableId="507912059">
-    <w:abstractNumId w:val="25"/>
+    <w:abstractNumId w:val="26"/>
   </w:num>
   <w:num w:numId="12" w16cid:durableId="1746411775">
-    <w:abstractNumId w:val="33"/>
+    <w:abstractNumId w:val="34"/>
   </w:num>
   <w:num w:numId="13" w16cid:durableId="434635394">
     <w:abstractNumId w:val="0"/>
   </w:num>
   <w:num w:numId="14" w16cid:durableId="1231310265">
-    <w:abstractNumId w:val="27"/>
+    <w:abstractNumId w:val="28"/>
   </w:num>
   <w:num w:numId="15" w16cid:durableId="1691175633">
-    <w:abstractNumId w:val="30"/>
+    <w:abstractNumId w:val="31"/>
   </w:num>
   <w:num w:numId="16" w16cid:durableId="1960335366">
-    <w:abstractNumId w:val="29"/>
+    <w:abstractNumId w:val="30"/>
   </w:num>
   <w:num w:numId="17" w16cid:durableId="1414934304">
     <w:abstractNumId w:val="13"/>
   </w:num>
   <w:num w:numId="18" w16cid:durableId="62216739">
-    <w:abstractNumId w:val="22"/>
+    <w:abstractNumId w:val="23"/>
   </w:num>
   <w:num w:numId="19" w16cid:durableId="851719464">
     <w:abstractNumId w:val="9"/>
   </w:num>
   <w:num w:numId="20" w16cid:durableId="594898227">
-    <w:abstractNumId w:val="35"/>
+    <w:abstractNumId w:val="36"/>
   </w:num>
   <w:num w:numId="21" w16cid:durableId="407770812">
-    <w:abstractNumId w:val="31"/>
+    <w:abstractNumId w:val="32"/>
   </w:num>
   <w:num w:numId="22" w16cid:durableId="601959445">
     <w:abstractNumId w:val="2"/>
@@ -34605,13 +36316,13 @@
     <w:abstractNumId w:val="11"/>
   </w:num>
   <w:num w:numId="24" w16cid:durableId="1432434914">
-    <w:abstractNumId w:val="36"/>
+    <w:abstractNumId w:val="37"/>
   </w:num>
   <w:num w:numId="25" w16cid:durableId="231278379">
     <w:abstractNumId w:val="12"/>
   </w:num>
   <w:num w:numId="26" w16cid:durableId="589656156">
-    <w:abstractNumId w:val="28"/>
+    <w:abstractNumId w:val="29"/>
   </w:num>
   <w:num w:numId="27" w16cid:durableId="1403600676">
     <w:abstractNumId w:val="1"/>
@@ -34620,7 +36331,7 @@
     <w:abstractNumId w:val="5"/>
   </w:num>
   <w:num w:numId="29" w16cid:durableId="50230576">
-    <w:abstractNumId w:val="37"/>
+    <w:abstractNumId w:val="38"/>
   </w:num>
   <w:num w:numId="30" w16cid:durableId="1746492826">
     <w:abstractNumId w:val="3"/>
@@ -34629,19 +36340,19 @@
     <w:abstractNumId w:val="8"/>
   </w:num>
   <w:num w:numId="32" w16cid:durableId="1137378280">
-    <w:abstractNumId w:val="23"/>
+    <w:abstractNumId w:val="24"/>
   </w:num>
   <w:num w:numId="33" w16cid:durableId="999121341">
     <w:abstractNumId w:val="6"/>
   </w:num>
   <w:num w:numId="34" w16cid:durableId="517276790">
-    <w:abstractNumId w:val="39"/>
+    <w:abstractNumId w:val="40"/>
   </w:num>
   <w:num w:numId="35" w16cid:durableId="404884376">
-    <w:abstractNumId w:val="19"/>
+    <w:abstractNumId w:val="20"/>
   </w:num>
   <w:num w:numId="36" w16cid:durableId="1541287009">
-    <w:abstractNumId w:val="38"/>
+    <w:abstractNumId w:val="39"/>
   </w:num>
   <w:num w:numId="37" w16cid:durableId="1487168079">
     <w:abstractNumId w:val="16"/>
@@ -34650,16 +36361,19 @@
     <w:abstractNumId w:val="14"/>
   </w:num>
   <w:num w:numId="39" w16cid:durableId="1833721180">
-    <w:abstractNumId w:val="18"/>
+    <w:abstractNumId w:val="19"/>
   </w:num>
   <w:num w:numId="40" w16cid:durableId="298729644">
     <w:abstractNumId w:val="10"/>
   </w:num>
   <w:num w:numId="41" w16cid:durableId="706300105">
-    <w:abstractNumId w:val="40"/>
+    <w:abstractNumId w:val="41"/>
   </w:num>
   <w:num w:numId="42" w16cid:durableId="1637445867">
-    <w:abstractNumId w:val="20"/>
+    <w:abstractNumId w:val="21"/>
+  </w:num>
+  <w:num w:numId="43" w16cid:durableId="301425656">
+    <w:abstractNumId w:val="17"/>
   </w:num>
 </w:numbering>
 </file>
@@ -35219,6 +36933,17 @@
       <w:szCs w:val="24"/>
     </w:rPr>
   </w:style>
+  <w:style w:type="character" w:styleId="Strong">
+    <w:name w:val="Strong"/>
+    <w:basedOn w:val="DefaultParagraphFont"/>
+    <w:uiPriority w:val="22"/>
+    <w:qFormat/>
+    <w:rsid w:val="001C50B6"/>
+    <w:rPr>
+      <w:b/>
+      <w:bCs/>
+    </w:rPr>
+  </w:style>
 </w:styles>
 </file>
 

</xml_diff>

<commit_message>
add accuracy of isolationforest
</commit_message>
<xml_diff>
--- a/document/داکیومنت پروژه.docx
+++ b/document/داکیومنت پروژه.docx
@@ -1797,7 +1797,7 @@
         </w:rPr>
         <w:lastRenderedPageBreak/>
         <w:drawing>
-          <wp:inline distT="0" distB="0" distL="0" distR="0" wp14:anchorId="787DBAD0" wp14:editId="3A106AFB">
+          <wp:inline distT="0" distB="0" distL="0" distR="0" wp14:anchorId="787DBAD0" wp14:editId="0FF25E53">
             <wp:extent cx="5943600" cy="609600"/>
             <wp:effectExtent l="0" t="0" r="0" b="0"/>
             <wp:docPr id="1" name="Picture 1"/>
@@ -1928,7 +1928,7 @@
           <w:lang w:bidi="fa-IR"/>
         </w:rPr>
         <w:drawing>
-          <wp:inline distT="0" distB="0" distL="0" distR="0" wp14:anchorId="2AC27C31" wp14:editId="7B31A192">
+          <wp:inline distT="0" distB="0" distL="0" distR="0" wp14:anchorId="2AC27C31" wp14:editId="0C2C0617">
             <wp:extent cx="5937885" cy="2808605"/>
             <wp:effectExtent l="0" t="0" r="5715" b="0"/>
             <wp:docPr id="2" name="Picture 2"/>
@@ -2019,7 +2019,7 @@
           <w:lang w:bidi="fa-IR"/>
         </w:rPr>
         <w:drawing>
-          <wp:inline distT="0" distB="0" distL="0" distR="0" wp14:anchorId="185A83CB" wp14:editId="16920760">
+          <wp:inline distT="0" distB="0" distL="0" distR="0" wp14:anchorId="185A83CB" wp14:editId="303213BD">
             <wp:extent cx="5932805" cy="696595"/>
             <wp:effectExtent l="0" t="0" r="0" b="8255"/>
             <wp:docPr id="3" name="Picture 3"/>
@@ -2221,7 +2221,7 @@
           <w:lang w:bidi="fa-IR"/>
         </w:rPr>
         <w:drawing>
-          <wp:inline distT="0" distB="0" distL="0" distR="0" wp14:anchorId="6BC93EFF" wp14:editId="2DA463B6">
+          <wp:inline distT="0" distB="0" distL="0" distR="0" wp14:anchorId="6BC93EFF" wp14:editId="374A15C6">
             <wp:extent cx="5932805" cy="3080385"/>
             <wp:effectExtent l="0" t="0" r="0" b="5715"/>
             <wp:docPr id="5" name="Picture 5"/>
@@ -2369,7 +2369,7 @@
           <w:lang w:bidi="fa-IR"/>
         </w:rPr>
         <w:drawing>
-          <wp:inline distT="0" distB="0" distL="0" distR="0" wp14:anchorId="0C627821" wp14:editId="7DD348FF">
+          <wp:inline distT="0" distB="0" distL="0" distR="0" wp14:anchorId="0C627821" wp14:editId="7F7B466F">
             <wp:extent cx="5937885" cy="2046605"/>
             <wp:effectExtent l="0" t="0" r="5715" b="0"/>
             <wp:docPr id="6" name="Picture 6"/>
@@ -4905,7 +4905,7 @@
         </w:rPr>
         <w:lastRenderedPageBreak/>
         <w:drawing>
-          <wp:inline distT="0" distB="0" distL="0" distR="0" wp14:anchorId="444A138A" wp14:editId="3A6989AB">
+          <wp:inline distT="0" distB="0" distL="0" distR="0" wp14:anchorId="444A138A" wp14:editId="72108996">
             <wp:extent cx="5936615" cy="1351280"/>
             <wp:effectExtent l="0" t="0" r="6985" b="1270"/>
             <wp:docPr id="7" name="Picture 7"/>
@@ -4984,7 +4984,7 @@
           <w:lang w:bidi="fa-IR"/>
         </w:rPr>
         <w:drawing>
-          <wp:inline distT="0" distB="0" distL="0" distR="0" wp14:anchorId="6C634F13" wp14:editId="2DA1FCBC">
+          <wp:inline distT="0" distB="0" distL="0" distR="0" wp14:anchorId="6C634F13" wp14:editId="479D213A">
             <wp:extent cx="5936615" cy="1036955"/>
             <wp:effectExtent l="0" t="0" r="6985" b="0"/>
             <wp:docPr id="9" name="Picture 9"/>
@@ -5201,7 +5201,7 @@
           <w:lang w:bidi="fa-IR"/>
         </w:rPr>
         <w:drawing>
-          <wp:inline distT="0" distB="0" distL="0" distR="0" wp14:anchorId="2346DCBC" wp14:editId="6577526D">
+          <wp:inline distT="0" distB="0" distL="0" distR="0" wp14:anchorId="2346DCBC" wp14:editId="051D1436">
             <wp:extent cx="5936615" cy="3889375"/>
             <wp:effectExtent l="0" t="0" r="6985" b="0"/>
             <wp:docPr id="10" name="Picture 10"/>
@@ -7627,7 +7627,7 @@
           <w:lang w:bidi="fa-IR"/>
         </w:rPr>
         <w:drawing>
-          <wp:inline distT="0" distB="0" distL="0" distR="0" wp14:anchorId="10DC9878" wp14:editId="7D920283">
+          <wp:inline distT="0" distB="0" distL="0" distR="0" wp14:anchorId="10DC9878" wp14:editId="010A59A1">
             <wp:extent cx="5941713" cy="1576316"/>
             <wp:effectExtent l="0" t="0" r="1905" b="5080"/>
             <wp:docPr id="11" name="Picture 11"/>
@@ -7697,7 +7697,7 @@
         </w:rPr>
         <w:lastRenderedPageBreak/>
         <w:drawing>
-          <wp:inline distT="0" distB="0" distL="0" distR="0" wp14:anchorId="0785CD97" wp14:editId="61FB37A1">
+          <wp:inline distT="0" distB="0" distL="0" distR="0" wp14:anchorId="0785CD97" wp14:editId="5A0EB388">
             <wp:extent cx="5936615" cy="2299335"/>
             <wp:effectExtent l="0" t="0" r="6985" b="5715"/>
             <wp:docPr id="12" name="Picture 12"/>
@@ -8279,7 +8279,7 @@
           <w:lang w:bidi="fa-IR"/>
         </w:rPr>
         <w:drawing>
-          <wp:inline distT="0" distB="0" distL="0" distR="0" wp14:anchorId="592A0369" wp14:editId="3B525E5F">
+          <wp:inline distT="0" distB="0" distL="0" distR="0" wp14:anchorId="592A0369" wp14:editId="713D5C66">
             <wp:extent cx="5935789" cy="1985749"/>
             <wp:effectExtent l="0" t="0" r="8255" b="0"/>
             <wp:docPr id="13" name="Picture 13"/>
@@ -8391,7 +8391,7 @@
         </w:rPr>
         <w:lastRenderedPageBreak/>
         <w:drawing>
-          <wp:inline distT="0" distB="0" distL="0" distR="0" wp14:anchorId="7910ACBF" wp14:editId="4B028919">
+          <wp:inline distT="0" distB="0" distL="0" distR="0" wp14:anchorId="7910ACBF" wp14:editId="1DCA3419">
             <wp:extent cx="5943600" cy="504825"/>
             <wp:effectExtent l="0" t="0" r="0" b="9525"/>
             <wp:docPr id="15" name="Picture 15"/>
@@ -10710,7 +10710,7 @@
         </w:rPr>
         <w:lastRenderedPageBreak/>
         <w:drawing>
-          <wp:inline distT="0" distB="0" distL="0" distR="0" wp14:anchorId="066A75C4" wp14:editId="3945EF85">
+          <wp:inline distT="0" distB="0" distL="0" distR="0" wp14:anchorId="066A75C4" wp14:editId="2BE57BC6">
             <wp:extent cx="5936615" cy="1016635"/>
             <wp:effectExtent l="0" t="0" r="6985" b="0"/>
             <wp:docPr id="18" name="Picture 18"/>
@@ -11151,7 +11151,7 @@
           <w:lang w:bidi="fa-IR"/>
         </w:rPr>
         <w:drawing>
-          <wp:inline distT="0" distB="0" distL="0" distR="0" wp14:anchorId="253D69F2" wp14:editId="0AA6BA4E">
+          <wp:inline distT="0" distB="0" distL="0" distR="0" wp14:anchorId="253D69F2" wp14:editId="2F8F6A15">
             <wp:extent cx="5936615" cy="1890395"/>
             <wp:effectExtent l="0" t="0" r="6985" b="0"/>
             <wp:docPr id="19" name="Picture 19"/>
@@ -11295,7 +11295,7 @@
         </w:rPr>
         <w:lastRenderedPageBreak/>
         <w:drawing>
-          <wp:inline distT="0" distB="0" distL="0" distR="0" wp14:anchorId="2D76C10B" wp14:editId="7AAE4555">
+          <wp:inline distT="0" distB="0" distL="0" distR="0" wp14:anchorId="2D76C10B" wp14:editId="7A0BBE46">
             <wp:extent cx="5936615" cy="4019550"/>
             <wp:effectExtent l="0" t="0" r="6985" b="0"/>
             <wp:docPr id="20" name="Picture 20"/>
@@ -11476,7 +11476,7 @@
           <w:lang w:bidi="fa-IR"/>
         </w:rPr>
         <w:drawing>
-          <wp:inline distT="0" distB="0" distL="0" distR="0" wp14:anchorId="6FBE60AF" wp14:editId="3C82A2D9">
+          <wp:inline distT="0" distB="0" distL="0" distR="0" wp14:anchorId="6FBE60AF" wp14:editId="2D92F69D">
             <wp:extent cx="5936615" cy="2129155"/>
             <wp:effectExtent l="0" t="0" r="6985" b="4445"/>
             <wp:docPr id="21" name="Picture 21"/>
@@ -11588,7 +11588,7 @@
         </w:rPr>
         <w:lastRenderedPageBreak/>
         <w:drawing>
-          <wp:inline distT="0" distB="0" distL="0" distR="0" wp14:anchorId="33BE1E87" wp14:editId="348DBC6E">
+          <wp:inline distT="0" distB="0" distL="0" distR="0" wp14:anchorId="33BE1E87" wp14:editId="5CC285C6">
             <wp:extent cx="5936615" cy="1992630"/>
             <wp:effectExtent l="0" t="0" r="6985" b="7620"/>
             <wp:docPr id="22" name="Picture 22"/>
@@ -11679,7 +11679,7 @@
           <w:lang w:bidi="fa-IR"/>
         </w:rPr>
         <w:drawing>
-          <wp:inline distT="0" distB="0" distL="0" distR="0" wp14:anchorId="3B579BA4" wp14:editId="2CD2F856">
+          <wp:inline distT="0" distB="0" distL="0" distR="0" wp14:anchorId="3B579BA4" wp14:editId="2BD6713A">
             <wp:extent cx="5936615" cy="361950"/>
             <wp:effectExtent l="0" t="0" r="6985" b="0"/>
             <wp:docPr id="25" name="Picture 25"/>
@@ -13223,7 +13223,7 @@
           <w:lang w:bidi="fa-IR"/>
         </w:rPr>
         <w:drawing>
-          <wp:inline distT="0" distB="0" distL="0" distR="0" wp14:anchorId="41ED7475" wp14:editId="4D82C52C">
+          <wp:inline distT="0" distB="0" distL="0" distR="0" wp14:anchorId="41ED7475" wp14:editId="4F8B3E00">
             <wp:extent cx="5943600" cy="1344295"/>
             <wp:effectExtent l="0" t="0" r="0" b="8255"/>
             <wp:docPr id="17" name="Picture 17"/>
@@ -13464,7 +13464,7 @@
           <w:lang w:bidi="fa-IR"/>
         </w:rPr>
         <w:drawing>
-          <wp:inline distT="0" distB="0" distL="0" distR="0" wp14:anchorId="13458C5B" wp14:editId="734F8A8A">
+          <wp:inline distT="0" distB="0" distL="0" distR="0" wp14:anchorId="13458C5B" wp14:editId="03542E92">
             <wp:extent cx="5936615" cy="1030605"/>
             <wp:effectExtent l="0" t="0" r="6985" b="0"/>
             <wp:docPr id="24" name="Picture 24"/>
@@ -13653,7 +13653,7 @@
         </w:rPr>
         <w:lastRenderedPageBreak/>
         <w:drawing>
-          <wp:inline distT="0" distB="0" distL="0" distR="0" wp14:anchorId="497C0E4E" wp14:editId="3604DAED">
+          <wp:inline distT="0" distB="0" distL="0" distR="0" wp14:anchorId="497C0E4E" wp14:editId="2E6211DE">
             <wp:extent cx="5936615" cy="3207385"/>
             <wp:effectExtent l="0" t="0" r="6985" b="0"/>
             <wp:docPr id="26" name="Picture 26"/>
@@ -14340,7 +14340,7 @@
         </w:rPr>
         <w:lastRenderedPageBreak/>
         <w:drawing>
-          <wp:inline distT="0" distB="0" distL="0" distR="0" wp14:anchorId="524DAEFC" wp14:editId="7084E9A9">
+          <wp:inline distT="0" distB="0" distL="0" distR="0" wp14:anchorId="524DAEFC" wp14:editId="08B1F71F">
             <wp:extent cx="5935014" cy="2429301"/>
             <wp:effectExtent l="0" t="0" r="0" b="9525"/>
             <wp:docPr id="28" name="Picture 28"/>
@@ -14435,7 +14435,7 @@
           <w:lang w:bidi="fa-IR"/>
         </w:rPr>
         <w:drawing>
-          <wp:inline distT="0" distB="0" distL="0" distR="0" wp14:anchorId="4AFE061A" wp14:editId="56FE3004">
+          <wp:inline distT="0" distB="0" distL="0" distR="0" wp14:anchorId="4AFE061A" wp14:editId="43755E5D">
             <wp:extent cx="5936615" cy="3411855"/>
             <wp:effectExtent l="0" t="0" r="6985" b="0"/>
             <wp:docPr id="29" name="Picture 29"/>
@@ -14552,7 +14552,7 @@
         </w:rPr>
         <w:lastRenderedPageBreak/>
         <w:drawing>
-          <wp:inline distT="0" distB="0" distL="0" distR="0" wp14:anchorId="51D261EA" wp14:editId="2FB1E72B">
+          <wp:inline distT="0" distB="0" distL="0" distR="0" wp14:anchorId="51D261EA" wp14:editId="07723559">
             <wp:extent cx="5943600" cy="3486785"/>
             <wp:effectExtent l="0" t="0" r="0" b="0"/>
             <wp:docPr id="31" name="Picture 31"/>
@@ -14623,7 +14623,7 @@
           <w:lang w:bidi="fa-IR"/>
         </w:rPr>
         <w:drawing>
-          <wp:inline distT="0" distB="0" distL="0" distR="0" wp14:anchorId="0A699B7C" wp14:editId="5A0FEADC">
+          <wp:inline distT="0" distB="0" distL="0" distR="0" wp14:anchorId="0A699B7C" wp14:editId="4EFE28DB">
             <wp:extent cx="5936615" cy="3493770"/>
             <wp:effectExtent l="0" t="0" r="6985" b="0"/>
             <wp:docPr id="32" name="Picture 32"/>
@@ -18785,7 +18785,7 @@
           <w:lang w:bidi="fa-IR"/>
         </w:rPr>
         <w:drawing>
-          <wp:inline distT="0" distB="0" distL="0" distR="0" wp14:anchorId="08C5B7A6" wp14:editId="144FF252">
+          <wp:inline distT="0" distB="0" distL="0" distR="0" wp14:anchorId="08C5B7A6" wp14:editId="50C920DA">
             <wp:extent cx="5936615" cy="832485"/>
             <wp:effectExtent l="0" t="0" r="6985" b="5715"/>
             <wp:docPr id="27" name="Picture 27"/>
@@ -19298,7 +19298,7 @@
           <w:lang w:bidi="fa-IR"/>
         </w:rPr>
         <w:drawing>
-          <wp:inline distT="0" distB="0" distL="0" distR="0" wp14:anchorId="321E6CC0" wp14:editId="1B4A8152">
+          <wp:inline distT="0" distB="0" distL="0" distR="0" wp14:anchorId="321E6CC0" wp14:editId="5357223B">
             <wp:extent cx="5943600" cy="1733550"/>
             <wp:effectExtent l="0" t="0" r="0" b="0"/>
             <wp:docPr id="30" name="Picture 30"/>
@@ -20348,7 +20348,7 @@
           <w:lang w:bidi="fa-IR"/>
         </w:rPr>
         <w:drawing>
-          <wp:inline distT="0" distB="0" distL="0" distR="0" wp14:anchorId="1CF383FC" wp14:editId="45424B2B">
+          <wp:inline distT="0" distB="0" distL="0" distR="0" wp14:anchorId="1CF383FC" wp14:editId="705A4D5F">
             <wp:extent cx="5943600" cy="1030605"/>
             <wp:effectExtent l="0" t="0" r="0" b="0"/>
             <wp:docPr id="33" name="Picture 33"/>
@@ -20439,7 +20439,7 @@
           <w:lang w:bidi="fa-IR"/>
         </w:rPr>
         <w:drawing>
-          <wp:inline distT="0" distB="0" distL="0" distR="0" wp14:anchorId="3081142D" wp14:editId="15ADBD42">
+          <wp:inline distT="0" distB="0" distL="0" distR="0" wp14:anchorId="3081142D" wp14:editId="7234D849">
             <wp:extent cx="5943600" cy="695960"/>
             <wp:effectExtent l="0" t="0" r="0" b="8890"/>
             <wp:docPr id="34" name="Picture 34"/>
@@ -20973,7 +20973,7 @@
         </w:rPr>
         <w:lastRenderedPageBreak/>
         <w:drawing>
-          <wp:inline distT="0" distB="0" distL="0" distR="0" wp14:anchorId="3D2513C6" wp14:editId="1BBF51B1">
+          <wp:inline distT="0" distB="0" distL="0" distR="0" wp14:anchorId="3D2513C6" wp14:editId="3211DC15">
             <wp:extent cx="5943600" cy="2920365"/>
             <wp:effectExtent l="0" t="0" r="0" b="0"/>
             <wp:docPr id="36" name="Picture 36"/>
@@ -21121,7 +21121,7 @@
           <w:lang w:bidi="fa-IR"/>
         </w:rPr>
         <w:drawing>
-          <wp:inline distT="0" distB="0" distL="0" distR="0" wp14:anchorId="77432592" wp14:editId="77D4048B">
+          <wp:inline distT="0" distB="0" distL="0" distR="0" wp14:anchorId="77432592" wp14:editId="3C23521C">
             <wp:extent cx="5936615" cy="347980"/>
             <wp:effectExtent l="0" t="0" r="6985" b="0"/>
             <wp:docPr id="38" name="Picture 38"/>
@@ -22929,7 +22929,7 @@
           <w:lang w:bidi="fa-IR"/>
         </w:rPr>
         <w:drawing>
-          <wp:inline distT="0" distB="0" distL="0" distR="0" wp14:anchorId="19ADA87A" wp14:editId="6713A5FF">
+          <wp:inline distT="0" distB="0" distL="0" distR="0" wp14:anchorId="19ADA87A" wp14:editId="3D1A7C67">
             <wp:extent cx="5934710" cy="3327400"/>
             <wp:effectExtent l="0" t="0" r="8890" b="6350"/>
             <wp:docPr id="39" name="Picture 39"/>
@@ -25224,7 +25224,7 @@
           <w:lang w:bidi="fa-IR"/>
         </w:rPr>
         <w:drawing>
-          <wp:inline distT="0" distB="0" distL="0" distR="0" wp14:anchorId="37BC1972" wp14:editId="227B164F">
+          <wp:inline distT="0" distB="0" distL="0" distR="0" wp14:anchorId="37BC1972" wp14:editId="7DC3016C">
             <wp:extent cx="5934710" cy="2331085"/>
             <wp:effectExtent l="0" t="0" r="8890" b="0"/>
             <wp:docPr id="40" name="Picture 40"/>
@@ -25316,7 +25316,7 @@
         </w:rPr>
         <w:lastRenderedPageBreak/>
         <w:drawing>
-          <wp:inline distT="0" distB="0" distL="0" distR="0" wp14:anchorId="3B9B32BE" wp14:editId="2459C22E">
+          <wp:inline distT="0" distB="0" distL="0" distR="0" wp14:anchorId="3B9B32BE" wp14:editId="39228E89">
             <wp:extent cx="5934710" cy="1059180"/>
             <wp:effectExtent l="0" t="0" r="8890" b="7620"/>
             <wp:docPr id="41" name="Picture 41"/>
@@ -28842,7 +28842,7 @@
           <w14:ligatures w14:val="none"/>
         </w:rPr>
         <w:drawing>
-          <wp:inline distT="0" distB="0" distL="0" distR="0" wp14:anchorId="20F169E8" wp14:editId="67A0F166">
+          <wp:inline distT="0" distB="0" distL="0" distR="0" wp14:anchorId="20F169E8" wp14:editId="05877866">
             <wp:extent cx="5939155" cy="2811145"/>
             <wp:effectExtent l="0" t="0" r="4445" b="8255"/>
             <wp:docPr id="48" name="Picture 48"/>
@@ -29320,7 +29320,7 @@
         </w:rPr>
         <w:lastRenderedPageBreak/>
         <w:drawing>
-          <wp:inline distT="0" distB="0" distL="0" distR="0" wp14:anchorId="170205BB" wp14:editId="30953863">
+          <wp:inline distT="0" distB="0" distL="0" distR="0" wp14:anchorId="170205BB" wp14:editId="7F9EAE08">
             <wp:extent cx="5939155" cy="1358265"/>
             <wp:effectExtent l="0" t="0" r="4445" b="0"/>
             <wp:docPr id="51" name="Picture 51"/>
@@ -29389,7 +29389,7 @@
           <w:lang w:bidi="fa-IR"/>
         </w:rPr>
         <w:drawing>
-          <wp:inline distT="0" distB="0" distL="0" distR="0" wp14:anchorId="11ABF995" wp14:editId="390C869E">
+          <wp:inline distT="0" distB="0" distL="0" distR="0" wp14:anchorId="11ABF995" wp14:editId="57F8D20A">
             <wp:extent cx="5939155" cy="1548130"/>
             <wp:effectExtent l="0" t="0" r="4445" b="0"/>
             <wp:docPr id="53" name="Picture 53"/>
@@ -29510,7 +29510,7 @@
           <w:lang w:bidi="fa-IR"/>
         </w:rPr>
         <w:drawing>
-          <wp:inline distT="0" distB="0" distL="0" distR="0" wp14:anchorId="25C4B99B" wp14:editId="0B7C426A">
+          <wp:inline distT="0" distB="0" distL="0" distR="0" wp14:anchorId="25C4B99B" wp14:editId="07E0D931">
             <wp:extent cx="5939155" cy="692785"/>
             <wp:effectExtent l="0" t="0" r="4445" b="0"/>
             <wp:docPr id="54" name="Picture 54"/>
@@ -29781,7 +29781,7 @@
           <w:lang w:bidi="fa-IR"/>
         </w:rPr>
         <w:drawing>
-          <wp:inline distT="0" distB="0" distL="0" distR="0" wp14:anchorId="71F27887" wp14:editId="284C2034">
+          <wp:inline distT="0" distB="0" distL="0" distR="0" wp14:anchorId="71F27887" wp14:editId="5246F990">
             <wp:extent cx="5939155" cy="837565"/>
             <wp:effectExtent l="0" t="0" r="4445" b="635"/>
             <wp:docPr id="55" name="Picture 55"/>
@@ -30137,7 +30137,7 @@
           <w:lang w:bidi="fa-IR"/>
         </w:rPr>
         <w:drawing>
-          <wp:inline distT="0" distB="0" distL="0" distR="0" wp14:anchorId="3A598B00" wp14:editId="02D108D2">
+          <wp:inline distT="0" distB="0" distL="0" distR="0" wp14:anchorId="3A598B00" wp14:editId="18AD7AA6">
             <wp:extent cx="5934710" cy="1131570"/>
             <wp:effectExtent l="0" t="0" r="8890" b="0"/>
             <wp:docPr id="56" name="Picture 56"/>
@@ -30390,7 +30390,7 @@
           <w:lang w:bidi="fa-IR"/>
         </w:rPr>
         <w:drawing>
-          <wp:inline distT="0" distB="0" distL="0" distR="0" wp14:anchorId="6E4FFEEE" wp14:editId="07E7222C">
+          <wp:inline distT="0" distB="0" distL="0" distR="0" wp14:anchorId="6E4FFEEE" wp14:editId="7A61E57A">
             <wp:extent cx="5943600" cy="561340"/>
             <wp:effectExtent l="0" t="0" r="0" b="0"/>
             <wp:docPr id="46" name="Picture 46"/>
@@ -30510,7 +30510,7 @@
           <w:lang w:bidi="fa-IR"/>
         </w:rPr>
         <w:drawing>
-          <wp:inline distT="0" distB="0" distL="0" distR="0" wp14:anchorId="4101DF96" wp14:editId="2A89EA1D">
+          <wp:inline distT="0" distB="0" distL="0" distR="0" wp14:anchorId="4101DF96" wp14:editId="16E56BB6">
             <wp:extent cx="5943600" cy="516255"/>
             <wp:effectExtent l="0" t="0" r="0" b="0"/>
             <wp:docPr id="47" name="Picture 47"/>
@@ -30716,20 +30716,120 @@
       <w:pPr>
         <w:bidi/>
         <w:rPr>
+          <w:rFonts w:ascii="Aptos Narrow" w:hAnsi="Aptos Narrow" w:cs="B Lotus"/>
+          <w:sz w:val="28"/>
+          <w:szCs w:val="28"/>
+          <w:lang w:bidi="fa-IR"/>
+        </w:rPr>
+      </w:pPr>
+      <w:r>
+        <w:rPr>
+          <w:rFonts w:ascii="Aptos Narrow" w:hAnsi="Aptos Narrow" w:cs="B Lotus"/>
+          <w:noProof/>
+          <w:sz w:val="28"/>
+          <w:szCs w:val="28"/>
+          <w:lang w:bidi="fa-IR"/>
+        </w:rPr>
+        <w:drawing>
+          <wp:inline distT="0" distB="0" distL="0" distR="0" wp14:anchorId="688C6845" wp14:editId="4357B5C7">
+            <wp:extent cx="5939155" cy="511810"/>
+            <wp:effectExtent l="0" t="0" r="4445" b="2540"/>
+            <wp:docPr id="45" name="Picture 45"/>
+            <wp:cNvGraphicFramePr>
+              <a:graphicFrameLocks xmlns:a="http://schemas.openxmlformats.org/drawingml/2006/main" noChangeAspect="1"/>
+            </wp:cNvGraphicFramePr>
+            <a:graphic xmlns:a="http://schemas.openxmlformats.org/drawingml/2006/main">
+              <a:graphicData uri="http://schemas.openxmlformats.org/drawingml/2006/picture">
+                <pic:pic xmlns:pic="http://schemas.openxmlformats.org/drawingml/2006/picture">
+                  <pic:nvPicPr>
+                    <pic:cNvPr id="0" name="Picture 1"/>
+                    <pic:cNvPicPr>
+                      <a:picLocks noChangeAspect="1" noChangeArrowheads="1"/>
+                    </pic:cNvPicPr>
+                  </pic:nvPicPr>
+                  <pic:blipFill>
+                    <a:blip r:embed="rId70" cstate="print">
+                      <a:extLst>
+                        <a:ext uri="{28A0092B-C50C-407E-A947-70E740481C1C}">
+                          <a14:useLocalDpi xmlns:a14="http://schemas.microsoft.com/office/drawing/2010/main" val="0"/>
+                        </a:ext>
+                      </a:extLst>
+                    </a:blip>
+                    <a:srcRect/>
+                    <a:stretch>
+                      <a:fillRect/>
+                    </a:stretch>
+                  </pic:blipFill>
+                  <pic:spPr bwMode="auto">
+                    <a:xfrm>
+                      <a:off x="0" y="0"/>
+                      <a:ext cx="5939155" cy="511810"/>
+                    </a:xfrm>
+                    <a:prstGeom prst="rect">
+                      <a:avLst/>
+                    </a:prstGeom>
+                    <a:noFill/>
+                    <a:ln>
+                      <a:noFill/>
+                    </a:ln>
+                  </pic:spPr>
+                </pic:pic>
+              </a:graphicData>
+            </a:graphic>
+          </wp:inline>
+        </w:drawing>
+      </w:r>
+    </w:p>
+    <w:p>
+      <w:pPr>
+        <w:bidi/>
+        <w:rPr>
+          <w:rFonts w:ascii="Aptos Narrow" w:hAnsi="Aptos Narrow" w:cs="B Lotus"/>
+          <w:sz w:val="28"/>
+          <w:szCs w:val="28"/>
+          <w:rtl/>
+          <w:lang w:bidi="fa-IR"/>
+        </w:rPr>
+      </w:pPr>
+      <w:r>
+        <w:rPr>
           <w:rFonts w:ascii="Aptos Narrow" w:hAnsi="Aptos Narrow" w:cs="B Lotus" w:hint="cs"/>
           <w:sz w:val="28"/>
           <w:szCs w:val="28"/>
-          <w:lang w:bidi="fa-IR"/>
-        </w:rPr>
-      </w:pPr>
-    </w:p>
-    <w:p>
-      <w:pPr>
-        <w:bidi/>
-        <w:rPr>
-          <w:rFonts w:ascii="Aptos Narrow" w:hAnsi="Aptos Narrow" w:cs="B Lotus"/>
-          <w:sz w:val="28"/>
-          <w:szCs w:val="28"/>
+          <w:rtl/>
+          <w:lang w:bidi="fa-IR"/>
+        </w:rPr>
+        <w:lastRenderedPageBreak/>
+        <w:t>با توجه به نتایج می توان نتیجه گرفت استفاده از مدل</w:t>
+      </w:r>
+      <w:r>
+        <w:rPr>
+          <w:rFonts w:ascii="Aptos Narrow" w:hAnsi="Aptos Narrow" w:cs="B Lotus"/>
+          <w:sz w:val="28"/>
+          <w:szCs w:val="28"/>
+          <w:lang w:bidi="fa-IR"/>
+        </w:rPr>
+        <w:t xml:space="preserve"> isolation forest </w:t>
+      </w:r>
+      <w:r>
+        <w:rPr>
+          <w:rFonts w:ascii="Aptos Narrow" w:hAnsi="Aptos Narrow" w:cs="B Lotus" w:hint="cs"/>
+          <w:sz w:val="28"/>
+          <w:szCs w:val="28"/>
+          <w:rtl/>
+          <w:lang w:bidi="fa-IR"/>
+        </w:rPr>
+        <w:t>می توناد بهترین گزینه برای پیدا کردن آنومالی در دیتاست شبیه به دیتاست باشد.</w:t>
+      </w:r>
+    </w:p>
+    <w:p>
+      <w:pPr>
+        <w:bidi/>
+        <w:rPr>
+          <w:rFonts w:ascii="Aptos Narrow" w:hAnsi="Aptos Narrow" w:cs="B Lotus" w:hint="cs"/>
+          <w:sz w:val="28"/>
+          <w:szCs w:val="28"/>
+          <w:rtl/>
           <w:lang w:bidi="fa-IR"/>
         </w:rPr>
       </w:pPr>
@@ -30793,12 +30893,12 @@
       </w:pPr>
     </w:p>
     <w:sectPr>
-      <w:headerReference w:type="even" r:id="rId70"/>
-      <w:headerReference w:type="default" r:id="rId71"/>
-      <w:footerReference w:type="even" r:id="rId72"/>
-      <w:footerReference w:type="default" r:id="rId73"/>
-      <w:headerReference w:type="first" r:id="rId74"/>
-      <w:footerReference w:type="first" r:id="rId75"/>
+      <w:headerReference w:type="even" r:id="rId71"/>
+      <w:headerReference w:type="default" r:id="rId72"/>
+      <w:footerReference w:type="even" r:id="rId73"/>
+      <w:footerReference w:type="default" r:id="rId74"/>
+      <w:headerReference w:type="first" r:id="rId75"/>
+      <w:footerReference w:type="first" r:id="rId76"/>
       <w:pgSz w:w="12240" w:h="15840"/>
       <w:pgMar w:top="1440" w:right="1440" w:bottom="1440" w:left="1440" w:header="720" w:footer="720" w:gutter="0"/>
       <w:pgBorders w:offsetFrom="page">

</xml_diff>